<commit_message>
Added credit card documents
</commit_message>
<xml_diff>
--- a/Wedding/Venue detailed_20092022.docx
+++ b/Wedding/Venue detailed_20092022.docx
@@ -7,10 +7,14 @@
         <w:pStyle w:val="Title"/>
       </w:pPr>
       <w:r>
-        <w:t xml:space="preserve">Details </w:t>
+        <w:t xml:space="preserve">Agreement terms </w:t>
       </w:r>
     </w:p>
-    <w:p/>
+    <w:p>
+      <w:r>
+        <w:t>*Accurate as of 23 September 2022</w:t>
+      </w:r>
+    </w:p>
     <w:tbl>
       <w:tblPr>
         <w:tblStyle w:val="TableGrid"/>
@@ -318,35 +322,28 @@
                 <w:ilvl w:val="0"/>
                 <w:numId w:val="1"/>
               </w:numPr>
+            </w:pPr>
+            <w:r>
               <w:rPr>
                 <w:b/>
                 <w:bCs/>
-                <w:highlight w:val="yellow"/>
-              </w:rPr>
-            </w:pPr>
-            <w:r>
-              <w:rPr>
-                <w:b/>
-                <w:bCs/>
-                <w:highlight w:val="yellow"/>
-              </w:rPr>
-              <w:t xml:space="preserve">*To confirm: </w:t>
-            </w:r>
-            <w:r>
-              <w:rPr>
-                <w:b/>
-                <w:bCs/>
-                <w:highlight w:val="yellow"/>
-              </w:rPr>
-              <w:t xml:space="preserve">Menu card for each table </w:t>
+              </w:rPr>
+              <w:t xml:space="preserve"> </w:t>
+            </w:r>
+            <w:r>
+              <w:t xml:space="preserve">Menu </w:t>
+            </w:r>
+            <w:r>
+              <w:t xml:space="preserve">standee </w:t>
+            </w:r>
+            <w:r>
+              <w:t xml:space="preserve">for each table </w:t>
             </w:r>
           </w:p>
           <w:p>
             <w:pPr>
               <w:pStyle w:val="ListParagraph"/>
               <w:rPr>
-                <w:b/>
-                <w:bCs/>
                 <w:highlight w:val="yellow"/>
               </w:rPr>
             </w:pPr>
@@ -358,43 +355,89 @@
                 <w:ilvl w:val="0"/>
                 <w:numId w:val="1"/>
               </w:numPr>
-              <w:rPr>
-                <w:b/>
-                <w:bCs/>
-                <w:highlight w:val="yellow"/>
-              </w:rPr>
-            </w:pPr>
-            <w:r>
-              <w:rPr>
-                <w:b/>
-                <w:bCs/>
-                <w:highlight w:val="yellow"/>
-              </w:rPr>
-              <w:t>*</w:t>
-            </w:r>
-            <w:r>
-              <w:rPr>
-                <w:b/>
-                <w:bCs/>
-                <w:highlight w:val="yellow"/>
-              </w:rPr>
-              <w:t xml:space="preserve">To confirm: </w:t>
-            </w:r>
-            <w:r>
-              <w:rPr>
-                <w:b/>
-                <w:bCs/>
-                <w:highlight w:val="yellow"/>
-              </w:rPr>
-              <w:t xml:space="preserve">Fridge for </w:t>
-            </w:r>
-            <w:r>
-              <w:rPr>
-                <w:b/>
-                <w:bCs/>
-                <w:highlight w:val="yellow"/>
-              </w:rPr>
-              <w:t xml:space="preserve">40cm tall cake </w:t>
+            </w:pPr>
+            <w:r>
+              <w:t xml:space="preserve">Fridge </w:t>
+            </w:r>
+            <w:r>
+              <w:t xml:space="preserve">25cm x 25cm x </w:t>
+            </w:r>
+            <w:r>
+              <w:t xml:space="preserve">40cm </w:t>
+            </w:r>
+            <w:r>
+              <w:t xml:space="preserve">wedding </w:t>
+            </w:r>
+            <w:r>
+              <w:t xml:space="preserve">cake </w:t>
+            </w:r>
+          </w:p>
+          <w:p>
+            <w:pPr>
+              <w:pStyle w:val="ListParagraph"/>
+            </w:pPr>
+          </w:p>
+          <w:p>
+            <w:pPr>
+              <w:pStyle w:val="ListParagraph"/>
+              <w:numPr>
+                <w:ilvl w:val="0"/>
+                <w:numId w:val="1"/>
+              </w:numPr>
+            </w:pPr>
+            <w:r>
+              <w:t xml:space="preserve">Cake stand on Grazing table </w:t>
+            </w:r>
+          </w:p>
+          <w:p>
+            <w:pPr>
+              <w:pStyle w:val="ListParagraph"/>
+            </w:pPr>
+          </w:p>
+          <w:p>
+            <w:pPr>
+              <w:pStyle w:val="ListParagraph"/>
+              <w:numPr>
+                <w:ilvl w:val="0"/>
+                <w:numId w:val="1"/>
+              </w:numPr>
+            </w:pPr>
+            <w:r>
+              <w:t>Disposables plates and utensils</w:t>
+            </w:r>
+          </w:p>
+          <w:p>
+            <w:pPr>
+              <w:pStyle w:val="ListParagraph"/>
+            </w:pPr>
+          </w:p>
+          <w:p>
+            <w:pPr>
+              <w:pStyle w:val="ListParagraph"/>
+              <w:numPr>
+                <w:ilvl w:val="0"/>
+                <w:numId w:val="1"/>
+              </w:numPr>
+            </w:pPr>
+            <w:r>
+              <w:t>Welcome signage</w:t>
+            </w:r>
+          </w:p>
+          <w:p>
+            <w:pPr>
+              <w:pStyle w:val="ListParagraph"/>
+            </w:pPr>
+          </w:p>
+          <w:p>
+            <w:pPr>
+              <w:pStyle w:val="ListParagraph"/>
+              <w:numPr>
+                <w:ilvl w:val="0"/>
+                <w:numId w:val="1"/>
+              </w:numPr>
+            </w:pPr>
+            <w:r>
+              <w:t>1x bottle of Champagne</w:t>
             </w:r>
           </w:p>
           <w:p/>
@@ -445,15 +488,7 @@
           </w:tcPr>
           <w:p>
             <w:r>
-              <w:t xml:space="preserve"># </w:t>
-            </w:r>
-            <w:proofErr w:type="gramStart"/>
-            <w:r>
-              <w:t>of</w:t>
-            </w:r>
-            <w:proofErr w:type="gramEnd"/>
-            <w:r>
-              <w:t xml:space="preserve"> staffs</w:t>
+              <w:t># of staffs</w:t>
             </w:r>
           </w:p>
         </w:tc>
@@ -479,6 +514,28 @@
           <w:p/>
         </w:tc>
       </w:tr>
+    </w:tbl>
+    <w:p>
+      <w:pPr>
+        <w:sectPr>
+          <w:pgSz w:w="11906" w:h="16838"/>
+          <w:pgMar w:top="720" w:right="720" w:bottom="720" w:left="720" w:header="708" w:footer="708" w:gutter="0"/>
+          <w:cols w:space="708"/>
+          <w:docGrid w:linePitch="360"/>
+        </w:sectPr>
+      </w:pPr>
+    </w:p>
+    <w:tbl>
+      <w:tblPr>
+        <w:tblStyle w:val="TableGrid"/>
+        <w:tblW w:w="10485" w:type="dxa"/>
+        <w:tblLook w:val="04A0" w:firstRow="1" w:lastRow="0" w:firstColumn="1" w:lastColumn="0" w:noHBand="0" w:noVBand="1"/>
+      </w:tblPr>
+      <w:tblGrid>
+        <w:gridCol w:w="901"/>
+        <w:gridCol w:w="2213"/>
+        <w:gridCol w:w="7371"/>
+      </w:tblGrid>
       <w:tr>
         <w:tc>
           <w:tcPr>
@@ -498,6 +555,7 @@
                 <w:b/>
                 <w:bCs/>
               </w:rPr>
+              <w:lastRenderedPageBreak/>
               <w:t xml:space="preserve">Signage </w:t>
             </w:r>
           </w:p>
@@ -698,15 +756,7 @@
           <w:p/>
           <w:p>
             <w:r>
-              <w:t xml:space="preserve">1x special care group of </w:t>
-            </w:r>
-            <w:proofErr w:type="gramStart"/>
-            <w:r>
-              <w:t>Denise</w:t>
-            </w:r>
-            <w:proofErr w:type="gramEnd"/>
-            <w:r>
-              <w:t xml:space="preserve"> friend (Pregnant)</w:t>
+              <w:t>1x special care group of Denise friend (Pregnant)</w:t>
             </w:r>
           </w:p>
           <w:p/>
@@ -757,15 +807,7 @@
           </w:tcPr>
           <w:p>
             <w:r>
-              <w:t xml:space="preserve"># </w:t>
-            </w:r>
-            <w:proofErr w:type="gramStart"/>
-            <w:r>
-              <w:t>of</w:t>
-            </w:r>
-            <w:proofErr w:type="gramEnd"/>
-            <w:r>
-              <w:t xml:space="preserve"> tables</w:t>
+              <w:t># of tables</w:t>
             </w:r>
           </w:p>
         </w:tc>
@@ -799,15 +841,7 @@
           </w:tcPr>
           <w:p>
             <w:r>
-              <w:t xml:space="preserve"># </w:t>
-            </w:r>
-            <w:proofErr w:type="gramStart"/>
-            <w:r>
-              <w:t>of</w:t>
-            </w:r>
-            <w:proofErr w:type="gramEnd"/>
-            <w:r>
-              <w:t xml:space="preserve"> chairs</w:t>
+              <w:t># of chairs</w:t>
             </w:r>
           </w:p>
         </w:tc>
@@ -970,15 +1004,7 @@
           </w:tcPr>
           <w:p>
             <w:r>
-              <w:t xml:space="preserve"># </w:t>
-            </w:r>
-            <w:proofErr w:type="gramStart"/>
-            <w:r>
-              <w:t>of</w:t>
-            </w:r>
-            <w:proofErr w:type="gramEnd"/>
-            <w:r>
-              <w:t xml:space="preserve"> tables</w:t>
+              <w:t># of tables</w:t>
             </w:r>
           </w:p>
         </w:tc>
@@ -1015,15 +1041,7 @@
           </w:tcPr>
           <w:p>
             <w:r>
-              <w:t xml:space="preserve"># </w:t>
-            </w:r>
-            <w:proofErr w:type="gramStart"/>
-            <w:r>
-              <w:t>of</w:t>
-            </w:r>
-            <w:proofErr w:type="gramEnd"/>
-            <w:r>
-              <w:t xml:space="preserve"> chairs</w:t>
+              <w:t># of chairs</w:t>
             </w:r>
           </w:p>
         </w:tc>
@@ -1165,15 +1183,7 @@
           </w:tcPr>
           <w:p>
             <w:r>
-              <w:t xml:space="preserve"># </w:t>
-            </w:r>
-            <w:proofErr w:type="gramStart"/>
-            <w:r>
-              <w:t>of</w:t>
-            </w:r>
-            <w:proofErr w:type="gramEnd"/>
-            <w:r>
-              <w:t xml:space="preserve"> tables</w:t>
+              <w:t># of tables</w:t>
             </w:r>
           </w:p>
         </w:tc>
@@ -1230,15 +1240,7 @@
           </w:tcPr>
           <w:p>
             <w:r>
-              <w:t xml:space="preserve"># </w:t>
-            </w:r>
-            <w:proofErr w:type="gramStart"/>
-            <w:r>
-              <w:t>of</w:t>
-            </w:r>
-            <w:proofErr w:type="gramEnd"/>
-            <w:r>
-              <w:t xml:space="preserve"> chairs</w:t>
+              <w:t># of chairs</w:t>
             </w:r>
           </w:p>
         </w:tc>
@@ -1259,11 +1261,7 @@
               <w:t xml:space="preserve">x </w:t>
             </w:r>
             <w:r>
-              <w:t xml:space="preserve">In House </w:t>
-            </w:r>
-            <w:proofErr w:type="gramStart"/>
-            <w:r>
-              <w:t>H</w:t>
+              <w:t>In House H</w:t>
             </w:r>
             <w:r>
               <w:t xml:space="preserve">igh </w:t>
@@ -1274,7 +1272,6 @@
             <w:r>
               <w:t>hair</w:t>
             </w:r>
-            <w:proofErr w:type="gramEnd"/>
           </w:p>
           <w:p/>
         </w:tc>
@@ -1540,6 +1537,52 @@
             </w:r>
           </w:p>
           <w:p>
+            <w:r>
+              <w:t>Wedding c</w:t>
+            </w:r>
+            <w:r>
+              <w:t>ake stand</w:t>
+            </w:r>
+          </w:p>
+          <w:p>
+            <w:r>
+              <w:t>Disposables plates and utensils</w:t>
+            </w:r>
+          </w:p>
+          <w:p/>
+        </w:tc>
+      </w:tr>
+      <w:tr>
+        <w:tc>
+          <w:tcPr>
+            <w:tcW w:w="901" w:type="dxa"/>
+          </w:tcPr>
+          <w:p/>
+        </w:tc>
+        <w:tc>
+          <w:tcPr>
+            <w:tcW w:w="2213" w:type="dxa"/>
+          </w:tcPr>
+          <w:p>
+            <w:r>
+              <w:t>Hot food item</w:t>
+            </w:r>
+          </w:p>
+        </w:tc>
+        <w:tc>
+          <w:tcPr>
+            <w:tcW w:w="7371" w:type="dxa"/>
+          </w:tcPr>
+          <w:p>
+            <w:r>
+              <w:t>120 portion</w:t>
+            </w:r>
+            <w:r>
+              <w:t>s</w:t>
+            </w:r>
+          </w:p>
+          <w:p/>
+          <w:p>
             <w:pPr>
               <w:rPr>
                 <w:b/>
@@ -1560,7 +1603,7 @@
                 <w:bCs/>
                 <w:highlight w:val="yellow"/>
               </w:rPr>
-              <w:t>Wedding c</w:t>
+              <w:t>F</w:t>
             </w:r>
             <w:r>
               <w:rPr>
@@ -1568,7 +1611,7 @@
                 <w:bCs/>
                 <w:highlight w:val="yellow"/>
               </w:rPr>
-              <w:t>ake stand</w:t>
+              <w:t xml:space="preserve">ood items </w:t>
             </w:r>
           </w:p>
           <w:p>
@@ -1578,125 +1621,10 @@
                 <w:bCs/>
               </w:rPr>
             </w:pPr>
-            <w:r>
-              <w:rPr>
-                <w:b/>
-                <w:bCs/>
-                <w:highlight w:val="yellow"/>
-              </w:rPr>
-              <w:t xml:space="preserve">*To confirm: </w:t>
-            </w:r>
-            <w:r>
-              <w:rPr>
-                <w:b/>
-                <w:bCs/>
-                <w:highlight w:val="yellow"/>
-              </w:rPr>
-              <w:t>Disposables plates and utensils</w:t>
-            </w:r>
-          </w:p>
-          <w:p/>
-        </w:tc>
-      </w:tr>
-      <w:tr>
-        <w:tc>
-          <w:tcPr>
-            <w:tcW w:w="901" w:type="dxa"/>
-          </w:tcPr>
-          <w:p/>
-        </w:tc>
-        <w:tc>
-          <w:tcPr>
-            <w:tcW w:w="2213" w:type="dxa"/>
-          </w:tcPr>
-          <w:p>
-            <w:r>
-              <w:t>Hot food item</w:t>
-            </w:r>
-          </w:p>
-        </w:tc>
-        <w:tc>
-          <w:tcPr>
-            <w:tcW w:w="7371" w:type="dxa"/>
-          </w:tcPr>
-          <w:p>
-            <w:r>
-              <w:t>120 portion</w:t>
-            </w:r>
-            <w:r>
-              <w:t>s</w:t>
-            </w:r>
-          </w:p>
-          <w:p/>
-          <w:p>
-            <w:pPr>
-              <w:rPr>
-                <w:b/>
-                <w:bCs/>
-              </w:rPr>
-            </w:pPr>
-            <w:r>
-              <w:rPr>
-                <w:b/>
-                <w:bCs/>
-                <w:highlight w:val="yellow"/>
-              </w:rPr>
-              <w:t xml:space="preserve">*To confirm: </w:t>
-            </w:r>
-            <w:r>
-              <w:rPr>
-                <w:b/>
-                <w:bCs/>
-                <w:highlight w:val="yellow"/>
-              </w:rPr>
-              <w:t>F</w:t>
-            </w:r>
-            <w:r>
-              <w:rPr>
-                <w:b/>
-                <w:bCs/>
-                <w:highlight w:val="yellow"/>
-              </w:rPr>
-              <w:t>ood items to be discussed and finalized in September when head chef is back</w:t>
-            </w:r>
-          </w:p>
-          <w:p>
-            <w:pPr>
-              <w:rPr>
-                <w:b/>
-                <w:bCs/>
-              </w:rPr>
-            </w:pPr>
-            <w:r>
-              <w:rPr>
-                <w:b/>
-                <w:bCs/>
-                <w:highlight w:val="yellow"/>
-              </w:rPr>
-              <w:t>*</w:t>
-            </w:r>
-            <w:r>
-              <w:rPr>
-                <w:b/>
-                <w:bCs/>
-                <w:highlight w:val="yellow"/>
-              </w:rPr>
-              <w:t xml:space="preserve">To confirm: </w:t>
-            </w:r>
-            <w:r>
-              <w:rPr>
-                <w:b/>
-                <w:bCs/>
-                <w:highlight w:val="yellow"/>
-              </w:rPr>
-              <w:t>Additional portions can be ordered onsite and paid at same rate</w:t>
-            </w:r>
-            <w:r>
-              <w:rPr>
-                <w:b/>
-                <w:bCs/>
-              </w:rPr>
-              <w:t xml:space="preserve"> </w:t>
+          </w:p>
+          <w:p>
+            <w:r>
+              <w:t xml:space="preserve">Additional portions can be ordered onsite and paid at same rate </w:t>
             </w:r>
           </w:p>
           <w:p/>
@@ -1798,21 +1726,7 @@
           </w:tcPr>
           <w:p>
             <w:r>
-              <w:rPr>
-                <w:b/>
-                <w:bCs/>
-                <w:highlight w:val="yellow"/>
-              </w:rPr>
-              <w:t xml:space="preserve">*To confirm: </w:t>
-            </w:r>
-            <w:r>
-              <w:rPr>
-                <w:highlight w:val="yellow"/>
-              </w:rPr>
-              <w:t>1x Champagne bottle</w:t>
-            </w:r>
-            <w:r>
-              <w:t xml:space="preserve"> </w:t>
+              <w:t xml:space="preserve">1x Champagne bottle </w:t>
             </w:r>
           </w:p>
           <w:p/>
@@ -1839,17 +1753,6 @@
           <w:p/>
           <w:p>
             <w:r>
-              <w:rPr>
-                <w:b/>
-                <w:bCs/>
-                <w:highlight w:val="yellow"/>
-              </w:rPr>
-              <w:t xml:space="preserve">*To confirm: </w:t>
-            </w:r>
-            <w:r>
-              <w:rPr>
-                <w:highlight w:val="yellow"/>
-              </w:rPr>
               <w:t>1 choice of Mocktail</w:t>
             </w:r>
           </w:p>
@@ -1872,655 +1775,6 @@
           <w:p>
             <w:r>
               <w:t>Still water</w:t>
-            </w:r>
-          </w:p>
-          <w:p/>
-        </w:tc>
-      </w:tr>
-    </w:tbl>
-    <w:p>
-      <w:r>
-        <w:br w:type="page"/>
-      </w:r>
-    </w:p>
-    <w:tbl>
-      <w:tblPr>
-        <w:tblStyle w:val="TableGrid"/>
-        <w:tblW w:w="10485" w:type="dxa"/>
-        <w:tblLook w:val="04A0" w:firstRow="1" w:lastRow="0" w:firstColumn="1" w:lastColumn="0" w:noHBand="0" w:noVBand="1"/>
-      </w:tblPr>
-      <w:tblGrid>
-        <w:gridCol w:w="986"/>
-        <w:gridCol w:w="2195"/>
-        <w:gridCol w:w="7304"/>
-      </w:tblGrid>
-      <w:tr>
-        <w:tc>
-          <w:tcPr>
-            <w:tcW w:w="10485" w:type="dxa"/>
-            <w:gridSpan w:val="3"/>
-            <w:shd w:val="clear" w:color="auto" w:fill="E7E6E6" w:themeFill="background2"/>
-          </w:tcPr>
-          <w:p>
-            <w:pPr>
-              <w:rPr>
-                <w:b/>
-                <w:bCs/>
-              </w:rPr>
-            </w:pPr>
-            <w:r>
-              <w:rPr>
-                <w:b/>
-                <w:bCs/>
-              </w:rPr>
-              <w:lastRenderedPageBreak/>
-              <w:t>Wedding favour</w:t>
-            </w:r>
-          </w:p>
-        </w:tc>
-      </w:tr>
-      <w:tr>
-        <w:tc>
-          <w:tcPr>
-            <w:tcW w:w="901" w:type="dxa"/>
-          </w:tcPr>
-          <w:p/>
-        </w:tc>
-        <w:tc>
-          <w:tcPr>
-            <w:tcW w:w="9584" w:type="dxa"/>
-            <w:gridSpan w:val="2"/>
-          </w:tcPr>
-          <w:p>
-            <w:r>
-              <w:t xml:space="preserve">Price / </w:t>
-            </w:r>
-            <w:proofErr w:type="gramStart"/>
-            <w:r>
-              <w:t>bottle :</w:t>
-            </w:r>
-            <w:proofErr w:type="gramEnd"/>
-            <w:r>
-              <w:t xml:space="preserve"> $</w:t>
-            </w:r>
-            <w:r>
-              <w:t xml:space="preserve">23++ </w:t>
-            </w:r>
-          </w:p>
-        </w:tc>
-      </w:tr>
-      <w:tr>
-        <w:tc>
-          <w:tcPr>
-            <w:tcW w:w="901" w:type="dxa"/>
-          </w:tcPr>
-          <w:p/>
-        </w:tc>
-        <w:tc>
-          <w:tcPr>
-            <w:tcW w:w="2213" w:type="dxa"/>
-          </w:tcPr>
-          <w:p>
-            <w:r>
-              <w:t>Bottle</w:t>
-            </w:r>
-            <w:r>
-              <w:t>d cocktail</w:t>
-            </w:r>
-          </w:p>
-          <w:p/>
-        </w:tc>
-        <w:tc>
-          <w:tcPr>
-            <w:tcW w:w="7371" w:type="dxa"/>
-          </w:tcPr>
-          <w:p>
-            <w:r>
-              <w:t>200ml</w:t>
-            </w:r>
-          </w:p>
-          <w:p/>
-          <w:p>
-            <w:r>
-              <w:t xml:space="preserve">Customized Kenny’s cocktail </w:t>
-            </w:r>
-          </w:p>
-          <w:p>
-            <w:r>
-              <w:t>Customized Denise’s cocktail</w:t>
-            </w:r>
-          </w:p>
-          <w:p>
-            <w:r>
-              <w:t>Event exclusive mocktail</w:t>
-            </w:r>
-          </w:p>
-          <w:p/>
-          <w:tbl>
-            <w:tblPr>
-              <w:tblW w:w="2522" w:type="dxa"/>
-              <w:tblLook w:val="04A0" w:firstRow="1" w:lastRow="0" w:firstColumn="1" w:lastColumn="0" w:noHBand="0" w:noVBand="1"/>
-            </w:tblPr>
-            <w:tblGrid>
-              <w:gridCol w:w="1562"/>
-              <w:gridCol w:w="960"/>
-            </w:tblGrid>
-            <w:tr>
-              <w:trPr>
-                <w:trHeight w:val="290"/>
-              </w:trPr>
-              <w:tc>
-                <w:tcPr>
-                  <w:tcW w:w="1562" w:type="dxa"/>
-                  <w:tcBorders>
-                    <w:top w:val="nil"/>
-                    <w:left w:val="nil"/>
-                    <w:bottom w:val="nil"/>
-                    <w:right w:val="nil"/>
-                  </w:tcBorders>
-                  <w:shd w:val="clear" w:color="auto" w:fill="auto"/>
-                  <w:noWrap/>
-                  <w:vAlign w:val="bottom"/>
-                  <w:hideMark/>
-                </w:tcPr>
-                <w:p>
-                  <w:pPr>
-                    <w:spacing w:after="0" w:line="240" w:lineRule="auto"/>
-                    <w:rPr>
-                      <w:rFonts w:ascii="Calibri" w:eastAsia="Times New Roman" w:hAnsi="Calibri" w:cs="Calibri"/>
-                      <w:color w:val="000000"/>
-                    </w:rPr>
-                  </w:pPr>
-                  <w:r>
-                    <w:rPr>
-                      <w:rFonts w:ascii="Calibri" w:eastAsia="Times New Roman" w:hAnsi="Calibri" w:cs="Calibri"/>
-                      <w:color w:val="000000"/>
-                    </w:rPr>
-                    <w:t>Her</w:t>
-                  </w:r>
-                </w:p>
-              </w:tc>
-              <w:tc>
-                <w:tcPr>
-                  <w:tcW w:w="960" w:type="dxa"/>
-                  <w:tcBorders>
-                    <w:top w:val="nil"/>
-                    <w:left w:val="nil"/>
-                    <w:bottom w:val="nil"/>
-                    <w:right w:val="nil"/>
-                  </w:tcBorders>
-                  <w:shd w:val="clear" w:color="auto" w:fill="auto"/>
-                  <w:noWrap/>
-                  <w:vAlign w:val="bottom"/>
-                  <w:hideMark/>
-                </w:tcPr>
-                <w:p>
-                  <w:pPr>
-                    <w:spacing w:after="0" w:line="240" w:lineRule="auto"/>
-                    <w:jc w:val="right"/>
-                    <w:rPr>
-                      <w:rFonts w:ascii="Calibri" w:eastAsia="Times New Roman" w:hAnsi="Calibri" w:cs="Calibri"/>
-                      <w:color w:val="000000"/>
-                    </w:rPr>
-                  </w:pPr>
-                  <w:r>
-                    <w:rPr>
-                      <w:rFonts w:ascii="Calibri" w:eastAsia="Times New Roman" w:hAnsi="Calibri" w:cs="Calibri"/>
-                      <w:color w:val="000000"/>
-                    </w:rPr>
-                    <w:t>4</w:t>
-                  </w:r>
-                  <w:r>
-                    <w:rPr>
-                      <w:rFonts w:ascii="Calibri" w:eastAsia="Times New Roman" w:hAnsi="Calibri" w:cs="Calibri"/>
-                      <w:color w:val="000000"/>
-                    </w:rPr>
-                    <w:t>6</w:t>
-                  </w:r>
-                </w:p>
-              </w:tc>
-            </w:tr>
-            <w:tr>
-              <w:trPr>
-                <w:trHeight w:val="290"/>
-              </w:trPr>
-              <w:tc>
-                <w:tcPr>
-                  <w:tcW w:w="1562" w:type="dxa"/>
-                  <w:tcBorders>
-                    <w:top w:val="nil"/>
-                    <w:left w:val="nil"/>
-                    <w:bottom w:val="nil"/>
-                    <w:right w:val="nil"/>
-                  </w:tcBorders>
-                  <w:shd w:val="clear" w:color="auto" w:fill="auto"/>
-                  <w:noWrap/>
-                  <w:vAlign w:val="bottom"/>
-                  <w:hideMark/>
-                </w:tcPr>
-                <w:p>
-                  <w:pPr>
-                    <w:spacing w:after="0" w:line="240" w:lineRule="auto"/>
-                    <w:rPr>
-                      <w:rFonts w:ascii="Calibri" w:eastAsia="Times New Roman" w:hAnsi="Calibri" w:cs="Calibri"/>
-                      <w:color w:val="000000"/>
-                    </w:rPr>
-                  </w:pPr>
-                  <w:r>
-                    <w:rPr>
-                      <w:rFonts w:ascii="Calibri" w:eastAsia="Times New Roman" w:hAnsi="Calibri" w:cs="Calibri"/>
-                      <w:color w:val="000000"/>
-                    </w:rPr>
-                    <w:t>His</w:t>
-                  </w:r>
-                </w:p>
-              </w:tc>
-              <w:tc>
-                <w:tcPr>
-                  <w:tcW w:w="960" w:type="dxa"/>
-                  <w:tcBorders>
-                    <w:top w:val="nil"/>
-                    <w:left w:val="nil"/>
-                    <w:bottom w:val="nil"/>
-                    <w:right w:val="nil"/>
-                  </w:tcBorders>
-                  <w:shd w:val="clear" w:color="auto" w:fill="auto"/>
-                  <w:noWrap/>
-                  <w:vAlign w:val="bottom"/>
-                  <w:hideMark/>
-                </w:tcPr>
-                <w:p>
-                  <w:pPr>
-                    <w:spacing w:after="0" w:line="240" w:lineRule="auto"/>
-                    <w:jc w:val="right"/>
-                    <w:rPr>
-                      <w:rFonts w:ascii="Calibri" w:eastAsia="Times New Roman" w:hAnsi="Calibri" w:cs="Calibri"/>
-                      <w:color w:val="000000"/>
-                    </w:rPr>
-                  </w:pPr>
-                  <w:r>
-                    <w:rPr>
-                      <w:rFonts w:ascii="Calibri" w:eastAsia="Times New Roman" w:hAnsi="Calibri" w:cs="Calibri"/>
-                      <w:color w:val="000000"/>
-                    </w:rPr>
-                    <w:t>46</w:t>
-                  </w:r>
-                </w:p>
-              </w:tc>
-            </w:tr>
-            <w:tr>
-              <w:trPr>
-                <w:trHeight w:val="290"/>
-              </w:trPr>
-              <w:tc>
-                <w:tcPr>
-                  <w:tcW w:w="1562" w:type="dxa"/>
-                  <w:tcBorders>
-                    <w:top w:val="nil"/>
-                    <w:left w:val="nil"/>
-                    <w:bottom w:val="nil"/>
-                    <w:right w:val="nil"/>
-                  </w:tcBorders>
-                  <w:shd w:val="clear" w:color="auto" w:fill="auto"/>
-                  <w:noWrap/>
-                  <w:vAlign w:val="bottom"/>
-                  <w:hideMark/>
-                </w:tcPr>
-                <w:p>
-                  <w:pPr>
-                    <w:spacing w:after="0" w:line="240" w:lineRule="auto"/>
-                    <w:rPr>
-                      <w:rFonts w:ascii="Calibri" w:eastAsia="Times New Roman" w:hAnsi="Calibri" w:cs="Calibri"/>
-                      <w:color w:val="000000"/>
-                    </w:rPr>
-                  </w:pPr>
-                  <w:r>
-                    <w:rPr>
-                      <w:rFonts w:ascii="Calibri" w:eastAsia="Times New Roman" w:hAnsi="Calibri" w:cs="Calibri"/>
-                      <w:color w:val="000000"/>
-                    </w:rPr>
-                    <w:t>M</w:t>
-                  </w:r>
-                  <w:r>
-                    <w:rPr>
-                      <w:rFonts w:ascii="Calibri" w:eastAsia="Times New Roman" w:hAnsi="Calibri" w:cs="Calibri"/>
-                      <w:color w:val="000000"/>
-                    </w:rPr>
-                    <w:t>ocktail</w:t>
-                  </w:r>
-                </w:p>
-              </w:tc>
-              <w:tc>
-                <w:tcPr>
-                  <w:tcW w:w="960" w:type="dxa"/>
-                  <w:tcBorders>
-                    <w:top w:val="nil"/>
-                    <w:left w:val="nil"/>
-                    <w:bottom w:val="nil"/>
-                    <w:right w:val="nil"/>
-                  </w:tcBorders>
-                  <w:shd w:val="clear" w:color="auto" w:fill="auto"/>
-                  <w:noWrap/>
-                  <w:vAlign w:val="bottom"/>
-                  <w:hideMark/>
-                </w:tcPr>
-                <w:p>
-                  <w:pPr>
-                    <w:spacing w:after="0" w:line="240" w:lineRule="auto"/>
-                    <w:jc w:val="right"/>
-                    <w:rPr>
-                      <w:rFonts w:ascii="Calibri" w:eastAsia="Times New Roman" w:hAnsi="Calibri" w:cs="Calibri"/>
-                      <w:color w:val="000000"/>
-                    </w:rPr>
-                  </w:pPr>
-                  <w:r>
-                    <w:rPr>
-                      <w:rFonts w:ascii="Calibri" w:eastAsia="Times New Roman" w:hAnsi="Calibri" w:cs="Calibri"/>
-                      <w:color w:val="000000"/>
-                    </w:rPr>
-                    <w:t>13</w:t>
-                  </w:r>
-                </w:p>
-              </w:tc>
-            </w:tr>
-            <w:tr>
-              <w:trPr>
-                <w:trHeight w:val="290"/>
-              </w:trPr>
-              <w:tc>
-                <w:tcPr>
-                  <w:tcW w:w="1562" w:type="dxa"/>
-                  <w:tcBorders>
-                    <w:top w:val="nil"/>
-                    <w:left w:val="nil"/>
-                    <w:bottom w:val="nil"/>
-                    <w:right w:val="nil"/>
-                  </w:tcBorders>
-                  <w:shd w:val="clear" w:color="auto" w:fill="auto"/>
-                  <w:noWrap/>
-                  <w:vAlign w:val="bottom"/>
-                </w:tcPr>
-                <w:p>
-                  <w:pPr>
-                    <w:spacing w:after="0" w:line="240" w:lineRule="auto"/>
-                    <w:rPr>
-                      <w:rFonts w:ascii="Calibri" w:eastAsia="Times New Roman" w:hAnsi="Calibri" w:cs="Calibri"/>
-                      <w:color w:val="000000"/>
-                    </w:rPr>
-                  </w:pPr>
-                </w:p>
-              </w:tc>
-              <w:tc>
-                <w:tcPr>
-                  <w:tcW w:w="960" w:type="dxa"/>
-                  <w:tcBorders>
-                    <w:top w:val="nil"/>
-                    <w:left w:val="nil"/>
-                    <w:bottom w:val="nil"/>
-                    <w:right w:val="nil"/>
-                  </w:tcBorders>
-                  <w:shd w:val="clear" w:color="auto" w:fill="auto"/>
-                  <w:noWrap/>
-                  <w:vAlign w:val="bottom"/>
-                </w:tcPr>
-                <w:p>
-                  <w:pPr>
-                    <w:spacing w:after="0" w:line="240" w:lineRule="auto"/>
-                    <w:jc w:val="right"/>
-                    <w:rPr>
-                      <w:rFonts w:ascii="Calibri" w:eastAsia="Times New Roman" w:hAnsi="Calibri" w:cs="Calibri"/>
-                      <w:color w:val="000000"/>
-                    </w:rPr>
-                  </w:pPr>
-                </w:p>
-              </w:tc>
-            </w:tr>
-          </w:tbl>
-          <w:p/>
-        </w:tc>
-      </w:tr>
-      <w:tr>
-        <w:tc>
-          <w:tcPr>
-            <w:tcW w:w="901" w:type="dxa"/>
-            <w:shd w:val="clear" w:color="auto" w:fill="FFFF00"/>
-          </w:tcPr>
-          <w:p>
-            <w:r>
-              <w:rPr>
-                <w:b/>
-                <w:bCs/>
-                <w:highlight w:val="yellow"/>
-              </w:rPr>
-              <w:t>*To confirm:</w:t>
-            </w:r>
-          </w:p>
-        </w:tc>
-        <w:tc>
-          <w:tcPr>
-            <w:tcW w:w="2213" w:type="dxa"/>
-            <w:shd w:val="clear" w:color="auto" w:fill="FFFF00"/>
-          </w:tcPr>
-          <w:p>
-            <w:r>
-              <w:t>Bottled mocktail</w:t>
-            </w:r>
-          </w:p>
-          <w:p/>
-        </w:tc>
-        <w:tc>
-          <w:tcPr>
-            <w:tcW w:w="7371" w:type="dxa"/>
-            <w:shd w:val="clear" w:color="auto" w:fill="FFFF00"/>
-          </w:tcPr>
-          <w:p>
-            <w:r>
-              <w:t>200ml</w:t>
-            </w:r>
-          </w:p>
-          <w:p/>
-          <w:p>
-            <w:r>
-              <w:t>Event exclusive mocktail</w:t>
-            </w:r>
-          </w:p>
-          <w:p/>
-          <w:tbl>
-            <w:tblPr>
-              <w:tblW w:w="2522" w:type="dxa"/>
-              <w:tblLook w:val="04A0" w:firstRow="1" w:lastRow="0" w:firstColumn="1" w:lastColumn="0" w:noHBand="0" w:noVBand="1"/>
-            </w:tblPr>
-            <w:tblGrid>
-              <w:gridCol w:w="1562"/>
-              <w:gridCol w:w="960"/>
-            </w:tblGrid>
-            <w:tr>
-              <w:trPr>
-                <w:trHeight w:val="290"/>
-              </w:trPr>
-              <w:tc>
-                <w:tcPr>
-                  <w:tcW w:w="1562" w:type="dxa"/>
-                  <w:tcBorders>
-                    <w:top w:val="nil"/>
-                    <w:left w:val="nil"/>
-                    <w:bottom w:val="nil"/>
-                    <w:right w:val="nil"/>
-                  </w:tcBorders>
-                  <w:shd w:val="clear" w:color="auto" w:fill="auto"/>
-                  <w:noWrap/>
-                  <w:vAlign w:val="bottom"/>
-                  <w:hideMark/>
-                </w:tcPr>
-                <w:p>
-                  <w:pPr>
-                    <w:spacing w:after="0" w:line="240" w:lineRule="auto"/>
-                    <w:rPr>
-                      <w:rFonts w:ascii="Calibri" w:eastAsia="Times New Roman" w:hAnsi="Calibri" w:cs="Calibri"/>
-                      <w:color w:val="000000"/>
-                    </w:rPr>
-                  </w:pPr>
-                  <w:r>
-                    <w:rPr>
-                      <w:rFonts w:ascii="Calibri" w:eastAsia="Times New Roman" w:hAnsi="Calibri" w:cs="Calibri"/>
-                      <w:color w:val="000000"/>
-                    </w:rPr>
-                    <w:t>Mocktail</w:t>
-                  </w:r>
-                </w:p>
-              </w:tc>
-              <w:tc>
-                <w:tcPr>
-                  <w:tcW w:w="960" w:type="dxa"/>
-                  <w:tcBorders>
-                    <w:top w:val="nil"/>
-                    <w:left w:val="nil"/>
-                    <w:bottom w:val="nil"/>
-                    <w:right w:val="nil"/>
-                  </w:tcBorders>
-                  <w:shd w:val="clear" w:color="auto" w:fill="auto"/>
-                  <w:noWrap/>
-                  <w:vAlign w:val="bottom"/>
-                  <w:hideMark/>
-                </w:tcPr>
-                <w:p>
-                  <w:pPr>
-                    <w:spacing w:after="0" w:line="240" w:lineRule="auto"/>
-                    <w:jc w:val="right"/>
-                    <w:rPr>
-                      <w:rFonts w:ascii="Calibri" w:eastAsia="Times New Roman" w:hAnsi="Calibri" w:cs="Calibri"/>
-                      <w:color w:val="000000"/>
-                    </w:rPr>
-                  </w:pPr>
-                  <w:r>
-                    <w:rPr>
-                      <w:rFonts w:ascii="Calibri" w:eastAsia="Times New Roman" w:hAnsi="Calibri" w:cs="Calibri"/>
-                      <w:color w:val="000000"/>
-                    </w:rPr>
-                    <w:t>13</w:t>
-                  </w:r>
-                </w:p>
-              </w:tc>
-            </w:tr>
-            <w:tr>
-              <w:trPr>
-                <w:trHeight w:val="290"/>
-              </w:trPr>
-              <w:tc>
-                <w:tcPr>
-                  <w:tcW w:w="1562" w:type="dxa"/>
-                  <w:tcBorders>
-                    <w:top w:val="nil"/>
-                    <w:left w:val="nil"/>
-                    <w:bottom w:val="nil"/>
-                    <w:right w:val="nil"/>
-                  </w:tcBorders>
-                  <w:shd w:val="clear" w:color="auto" w:fill="auto"/>
-                  <w:noWrap/>
-                  <w:vAlign w:val="bottom"/>
-                </w:tcPr>
-                <w:p>
-                  <w:pPr>
-                    <w:spacing w:after="0" w:line="240" w:lineRule="auto"/>
-                    <w:rPr>
-                      <w:rFonts w:ascii="Calibri" w:eastAsia="Times New Roman" w:hAnsi="Calibri" w:cs="Calibri"/>
-                      <w:color w:val="000000"/>
-                    </w:rPr>
-                  </w:pPr>
-                </w:p>
-              </w:tc>
-              <w:tc>
-                <w:tcPr>
-                  <w:tcW w:w="960" w:type="dxa"/>
-                  <w:tcBorders>
-                    <w:top w:val="nil"/>
-                    <w:left w:val="nil"/>
-                    <w:bottom w:val="nil"/>
-                    <w:right w:val="nil"/>
-                  </w:tcBorders>
-                  <w:shd w:val="clear" w:color="auto" w:fill="auto"/>
-                  <w:noWrap/>
-                  <w:vAlign w:val="bottom"/>
-                </w:tcPr>
-                <w:p>
-                  <w:pPr>
-                    <w:spacing w:after="0" w:line="240" w:lineRule="auto"/>
-                    <w:jc w:val="right"/>
-                    <w:rPr>
-                      <w:rFonts w:ascii="Calibri" w:eastAsia="Times New Roman" w:hAnsi="Calibri" w:cs="Calibri"/>
-                      <w:color w:val="000000"/>
-                    </w:rPr>
-                  </w:pPr>
-                </w:p>
-              </w:tc>
-            </w:tr>
-          </w:tbl>
-          <w:p/>
-        </w:tc>
-      </w:tr>
-      <w:tr>
-        <w:tc>
-          <w:tcPr>
-            <w:tcW w:w="901" w:type="dxa"/>
-          </w:tcPr>
-          <w:p/>
-        </w:tc>
-        <w:tc>
-          <w:tcPr>
-            <w:tcW w:w="2213" w:type="dxa"/>
-          </w:tcPr>
-          <w:p>
-            <w:r>
-              <w:t xml:space="preserve">Label </w:t>
-            </w:r>
-          </w:p>
-          <w:p/>
-        </w:tc>
-        <w:tc>
-          <w:tcPr>
-            <w:tcW w:w="7371" w:type="dxa"/>
-          </w:tcPr>
-          <w:p>
-            <w:r>
-              <w:t xml:space="preserve">Tanglin Gin’s label </w:t>
-            </w:r>
-          </w:p>
-          <w:p/>
-          <w:p>
-            <w:r>
-              <w:t xml:space="preserve">Customized design </w:t>
-            </w:r>
-          </w:p>
-          <w:p/>
-          <w:p>
-            <w:pPr>
-              <w:rPr>
-                <w:b/>
-                <w:bCs/>
-              </w:rPr>
-            </w:pPr>
-            <w:r>
-              <w:rPr>
-                <w:b/>
-                <w:bCs/>
-                <w:highlight w:val="yellow"/>
-              </w:rPr>
-              <w:t xml:space="preserve">*To confirm: </w:t>
-            </w:r>
-            <w:r>
-              <w:rPr>
-                <w:b/>
-                <w:bCs/>
-                <w:highlight w:val="yellow"/>
-              </w:rPr>
-              <w:t>Design to be confirmed in September together with extended outdoor area completion when marketing executive is in</w:t>
-            </w:r>
-            <w:r>
-              <w:rPr>
-                <w:b/>
-                <w:bCs/>
-              </w:rPr>
-              <w:t xml:space="preserve"> </w:t>
             </w:r>
           </w:p>
           <w:p/>
@@ -2563,7 +1817,7 @@
                 <w:bCs/>
               </w:rPr>
               <w:lastRenderedPageBreak/>
-              <w:t>Extra table and chair rental</w:t>
+              <w:t>Wedding favour</w:t>
             </w:r>
           </w:p>
         </w:tc>
@@ -2582,40 +1836,12 @@
           </w:tcPr>
           <w:p>
             <w:r>
-              <w:t>Ex</w:t>
-            </w:r>
-            <w:r>
-              <w:t>t</w:t>
-            </w:r>
-            <w:r>
-              <w:t xml:space="preserve">ra furniture </w:t>
-            </w:r>
-            <w:r>
-              <w:t>rental from external vendor to accommodate guests for extended outdoor area</w:t>
-            </w:r>
-            <w:r>
-              <w:t xml:space="preserve"> </w:t>
-            </w:r>
-          </w:p>
-          <w:p/>
-          <w:p>
-            <w:r>
-              <w:t>$1500</w:t>
-            </w:r>
-            <w:r>
-              <w:t xml:space="preserve"> GST included + transport costs</w:t>
-            </w:r>
-            <w:r>
-              <w:br/>
-              <w:t>+10% service charge for Tanglin Gin labour</w:t>
-            </w:r>
-          </w:p>
-          <w:p>
-            <w:r>
-              <w:t>Setup and Teardown supervision and labour to be provided by Tanglin Gin</w:t>
-            </w:r>
-          </w:p>
-          <w:p/>
+              <w:t>Price / bottle : $</w:t>
+            </w:r>
+            <w:r>
+              <w:t xml:space="preserve">23++ </w:t>
+            </w:r>
+          </w:p>
         </w:tc>
       </w:tr>
       <w:tr>
@@ -2631,17 +1857,55 @@
           </w:tcPr>
           <w:p>
             <w:r>
-              <w:t>Solemnization Table</w:t>
-            </w:r>
-          </w:p>
+              <w:t>Bottle</w:t>
+            </w:r>
+            <w:r>
+              <w:t>d cocktail</w:t>
+            </w:r>
+          </w:p>
+          <w:p/>
         </w:tc>
         <w:tc>
           <w:tcPr>
             <w:tcW w:w="7371" w:type="dxa"/>
-          </w:tcPr>
-          <w:p>
-            <w:r>
-              <w:t>1x WINE BARREL</w:t>
+            <w:tcBorders>
+              <w:bottom w:val="single" w:sz="4" w:space="0" w:color="auto"/>
+            </w:tcBorders>
+          </w:tcPr>
+          <w:p>
+            <w:r>
+              <w:t>200m</w:t>
+            </w:r>
+            <w:r>
+              <w:t>l</w:t>
+            </w:r>
+          </w:p>
+          <w:p/>
+          <w:p>
+            <w:r>
+              <w:t>92x bottles of cocktail</w:t>
+            </w:r>
+          </w:p>
+          <w:p/>
+          <w:p>
+            <w:r>
+              <w:t>Jungle Juice</w:t>
+            </w:r>
+          </w:p>
+          <w:p/>
+          <w:p>
+            <w:r>
+              <w:t>Customized label:</w:t>
+            </w:r>
+          </w:p>
+          <w:p>
+            <w:r>
+              <w:t>Plain with Tanglin logo</w:t>
+            </w:r>
+          </w:p>
+          <w:p>
+            <w:r>
+              <w:t>Hand written “Denise &amp; Kenny”</w:t>
             </w:r>
           </w:p>
           <w:p/>
@@ -2651,31 +1915,58 @@
         <w:tc>
           <w:tcPr>
             <w:tcW w:w="901" w:type="dxa"/>
+            <w:shd w:val="clear" w:color="auto" w:fill="FFFF00"/>
           </w:tcPr>
           <w:p/>
         </w:tc>
         <w:tc>
           <w:tcPr>
             <w:tcW w:w="2213" w:type="dxa"/>
-          </w:tcPr>
-          <w:p>
-            <w:r>
-              <w:t>Guest Table</w:t>
-            </w:r>
-          </w:p>
+            <w:shd w:val="clear" w:color="auto" w:fill="FFFF00"/>
+          </w:tcPr>
+          <w:p>
+            <w:r>
+              <w:t>Bottled mocktail</w:t>
+            </w:r>
+          </w:p>
+          <w:p/>
         </w:tc>
         <w:tc>
           <w:tcPr>
             <w:tcW w:w="7371" w:type="dxa"/>
-          </w:tcPr>
-          <w:p>
-            <w:r>
-              <w:t>2X PALLET COFFEE TABLE</w:t>
-            </w:r>
-          </w:p>
-          <w:p>
-            <w:r>
-              <w:t>13X COOPER HIGHTABLE SILVER – BLACK TOP</w:t>
+            <w:shd w:val="clear" w:color="auto" w:fill="FFFF00"/>
+          </w:tcPr>
+          <w:p>
+            <w:r>
+              <w:t>200ml</w:t>
+            </w:r>
+          </w:p>
+          <w:p/>
+          <w:p>
+            <w:r>
+              <w:t>13</w:t>
+            </w:r>
+            <w:r>
+              <w:t xml:space="preserve">x bottles of </w:t>
+            </w:r>
+            <w:r>
+              <w:t>mocktail</w:t>
+            </w:r>
+          </w:p>
+          <w:p/>
+          <w:p>
+            <w:r>
+              <w:t>Customized label:</w:t>
+            </w:r>
+          </w:p>
+          <w:p>
+            <w:r>
+              <w:t>Plain with Tanglin logo</w:t>
+            </w:r>
+          </w:p>
+          <w:p>
+            <w:r>
+              <w:t>Hand written “Denise &amp; Kenny”</w:t>
             </w:r>
           </w:p>
           <w:p/>
@@ -2694,9 +1985,10 @@
           </w:tcPr>
           <w:p>
             <w:r>
-              <w:t>Guest Chairs</w:t>
-            </w:r>
-          </w:p>
+              <w:t xml:space="preserve">Label </w:t>
+            </w:r>
+          </w:p>
+          <w:p/>
         </w:tc>
         <w:tc>
           <w:tcPr>
@@ -2704,7 +1996,23 @@
           </w:tcPr>
           <w:p>
             <w:r>
-              <w:t>16X CRATE STOOL</w:t>
+              <w:t xml:space="preserve">Tanglin Gin’s label </w:t>
+            </w:r>
+          </w:p>
+          <w:p/>
+          <w:p>
+            <w:r>
+              <w:t>Customized label:</w:t>
+            </w:r>
+          </w:p>
+          <w:p>
+            <w:r>
+              <w:t>Plain with Tanglin logo</w:t>
+            </w:r>
+          </w:p>
+          <w:p>
+            <w:r>
+              <w:t>Hand written “Denise &amp; Kenny”</w:t>
             </w:r>
           </w:p>
           <w:p/>
@@ -2747,7 +2055,7 @@
                 <w:bCs/>
               </w:rPr>
               <w:lastRenderedPageBreak/>
-              <w:t>Audio / Video</w:t>
+              <w:t>Extra table and chair rental</w:t>
             </w:r>
           </w:p>
         </w:tc>
@@ -2765,43 +2073,26 @@
             <w:gridSpan w:val="2"/>
           </w:tcPr>
           <w:p>
-            <w:pPr>
-              <w:rPr>
-                <w:b/>
-                <w:bCs/>
-              </w:rPr>
-            </w:pPr>
-            <w:r>
-              <w:rPr>
-                <w:b/>
-                <w:bCs/>
-                <w:highlight w:val="yellow"/>
-              </w:rPr>
-              <w:t>*</w:t>
-            </w:r>
-            <w:r>
-              <w:rPr>
-                <w:b/>
-                <w:bCs/>
-                <w:highlight w:val="yellow"/>
-              </w:rPr>
-              <w:t xml:space="preserve">To confirm: </w:t>
-            </w:r>
-            <w:r>
-              <w:rPr>
-                <w:b/>
-                <w:bCs/>
-                <w:highlight w:val="yellow"/>
-              </w:rPr>
-              <w:t xml:space="preserve">Location of the </w:t>
-            </w:r>
-            <w:r>
-              <w:rPr>
-                <w:b/>
-                <w:bCs/>
-                <w:highlight w:val="yellow"/>
-              </w:rPr>
-              <w:t xml:space="preserve">speaker </w:t>
+            <w:r>
+              <w:t>Ex</w:t>
+            </w:r>
+            <w:r>
+              <w:t>t</w:t>
+            </w:r>
+            <w:r>
+              <w:t xml:space="preserve">ra furniture </w:t>
+            </w:r>
+            <w:r>
+              <w:t>rental from external vendor to accommodate guests for extended outdoor area</w:t>
+            </w:r>
+            <w:r>
+              <w:t xml:space="preserve"> </w:t>
+            </w:r>
+          </w:p>
+          <w:p/>
+          <w:p>
+            <w:r>
+              <w:t>Setup and Teardown supervision and labour to be provided by Tanglin Gin</w:t>
             </w:r>
           </w:p>
           <w:p/>
@@ -2820,15 +2111,7 @@
           </w:tcPr>
           <w:p>
             <w:r>
-              <w:t xml:space="preserve"># </w:t>
-            </w:r>
-            <w:proofErr w:type="gramStart"/>
-            <w:r>
-              <w:t>of</w:t>
-            </w:r>
-            <w:proofErr w:type="gramEnd"/>
-            <w:r>
-              <w:t xml:space="preserve"> microphone</w:t>
+              <w:t>Solemnization Table</w:t>
             </w:r>
           </w:p>
         </w:tc>
@@ -2838,7 +2121,7 @@
           </w:tcPr>
           <w:p>
             <w:r>
-              <w:t>2x wireless microphone</w:t>
+              <w:t>1x WINE BARREL</w:t>
             </w:r>
           </w:p>
           <w:p/>
@@ -2857,15 +2140,7 @@
           </w:tcPr>
           <w:p>
             <w:r>
-              <w:t xml:space="preserve"># </w:t>
-            </w:r>
-            <w:proofErr w:type="gramStart"/>
-            <w:r>
-              <w:t>of</w:t>
-            </w:r>
-            <w:proofErr w:type="gramEnd"/>
-            <w:r>
-              <w:t xml:space="preserve"> speaker</w:t>
+              <w:t>Guest Table</w:t>
             </w:r>
           </w:p>
         </w:tc>
@@ -2875,12 +2150,63 @@
           </w:tcPr>
           <w:p>
             <w:r>
-              <w:t xml:space="preserve">2x portable speaker </w:t>
-            </w:r>
-          </w:p>
-          <w:p/>
-        </w:tc>
-      </w:tr>
+              <w:t>2X PALLET COFFEE TABLE</w:t>
+            </w:r>
+          </w:p>
+          <w:p>
+            <w:r>
+              <w:t>13X COOPER HIGHTABLE SILVER – BLACK TOP</w:t>
+            </w:r>
+          </w:p>
+          <w:p/>
+        </w:tc>
+      </w:tr>
+      <w:tr>
+        <w:tc>
+          <w:tcPr>
+            <w:tcW w:w="901" w:type="dxa"/>
+          </w:tcPr>
+          <w:p/>
+        </w:tc>
+        <w:tc>
+          <w:tcPr>
+            <w:tcW w:w="2213" w:type="dxa"/>
+          </w:tcPr>
+          <w:p>
+            <w:r>
+              <w:t>Guest Chairs</w:t>
+            </w:r>
+          </w:p>
+        </w:tc>
+        <w:tc>
+          <w:tcPr>
+            <w:tcW w:w="7371" w:type="dxa"/>
+          </w:tcPr>
+          <w:p>
+            <w:r>
+              <w:t>16X CRATE STOOL</w:t>
+            </w:r>
+          </w:p>
+          <w:p/>
+        </w:tc>
+      </w:tr>
+    </w:tbl>
+    <w:p>
+      <w:r>
+        <w:br w:type="page"/>
+      </w:r>
+    </w:p>
+    <w:tbl>
+      <w:tblPr>
+        <w:tblStyle w:val="TableGrid"/>
+        <w:tblW w:w="10485" w:type="dxa"/>
+        <w:tblLook w:val="04A0" w:firstRow="1" w:lastRow="0" w:firstColumn="1" w:lastColumn="0" w:noHBand="0" w:noVBand="1"/>
+      </w:tblPr>
+      <w:tblGrid>
+        <w:gridCol w:w="901"/>
+        <w:gridCol w:w="2213"/>
+        <w:gridCol w:w="7371"/>
+      </w:tblGrid>
       <w:tr>
         <w:tc>
           <w:tcPr>
@@ -2900,7 +2226,8 @@
                 <w:b/>
                 <w:bCs/>
               </w:rPr>
-              <w:t>External vendors</w:t>
+              <w:lastRenderedPageBreak/>
+              <w:t>Audio / Video</w:t>
             </w:r>
           </w:p>
         </w:tc>
@@ -2919,6 +2246,136 @@
           </w:tcPr>
           <w:p>
             <w:r>
+              <w:t xml:space="preserve">Location of the </w:t>
+            </w:r>
+            <w:r>
+              <w:t xml:space="preserve">speaker </w:t>
+            </w:r>
+            <w:r>
+              <w:t>to be at 2 corners of extended outdoor</w:t>
+            </w:r>
+          </w:p>
+          <w:p/>
+          <w:p>
+            <w:pPr>
+              <w:rPr>
+                <w:b/>
+                <w:bCs/>
+              </w:rPr>
+            </w:pPr>
+            <w:r>
+              <w:rPr>
+                <w:b/>
+                <w:bCs/>
+              </w:rPr>
+              <w:t>Do not lay wires in the middle</w:t>
+            </w:r>
+          </w:p>
+          <w:p/>
+        </w:tc>
+      </w:tr>
+      <w:tr>
+        <w:tc>
+          <w:tcPr>
+            <w:tcW w:w="901" w:type="dxa"/>
+          </w:tcPr>
+          <w:p/>
+        </w:tc>
+        <w:tc>
+          <w:tcPr>
+            <w:tcW w:w="2213" w:type="dxa"/>
+          </w:tcPr>
+          <w:p>
+            <w:r>
+              <w:t># of microphone</w:t>
+            </w:r>
+          </w:p>
+        </w:tc>
+        <w:tc>
+          <w:tcPr>
+            <w:tcW w:w="7371" w:type="dxa"/>
+          </w:tcPr>
+          <w:p>
+            <w:r>
+              <w:t>2x wire</w:t>
+            </w:r>
+            <w:r>
+              <w:t>d</w:t>
+            </w:r>
+            <w:r>
+              <w:t xml:space="preserve"> microphone</w:t>
+            </w:r>
+          </w:p>
+          <w:p/>
+        </w:tc>
+      </w:tr>
+      <w:tr>
+        <w:tc>
+          <w:tcPr>
+            <w:tcW w:w="901" w:type="dxa"/>
+          </w:tcPr>
+          <w:p/>
+        </w:tc>
+        <w:tc>
+          <w:tcPr>
+            <w:tcW w:w="2213" w:type="dxa"/>
+          </w:tcPr>
+          <w:p>
+            <w:r>
+              <w:t># of speaker</w:t>
+            </w:r>
+          </w:p>
+        </w:tc>
+        <w:tc>
+          <w:tcPr>
+            <w:tcW w:w="7371" w:type="dxa"/>
+          </w:tcPr>
+          <w:p>
+            <w:r>
+              <w:t xml:space="preserve">2x portable speaker </w:t>
+            </w:r>
+          </w:p>
+          <w:p/>
+        </w:tc>
+      </w:tr>
+      <w:tr>
+        <w:tc>
+          <w:tcPr>
+            <w:tcW w:w="10485" w:type="dxa"/>
+            <w:gridSpan w:val="3"/>
+            <w:shd w:val="clear" w:color="auto" w:fill="E7E6E6" w:themeFill="background2"/>
+          </w:tcPr>
+          <w:p>
+            <w:pPr>
+              <w:rPr>
+                <w:b/>
+                <w:bCs/>
+              </w:rPr>
+            </w:pPr>
+            <w:r>
+              <w:rPr>
+                <w:b/>
+                <w:bCs/>
+              </w:rPr>
+              <w:t>External vendors</w:t>
+            </w:r>
+          </w:p>
+        </w:tc>
+      </w:tr>
+      <w:tr>
+        <w:tc>
+          <w:tcPr>
+            <w:tcW w:w="901" w:type="dxa"/>
+          </w:tcPr>
+          <w:p/>
+        </w:tc>
+        <w:tc>
+          <w:tcPr>
+            <w:tcW w:w="9584" w:type="dxa"/>
+            <w:gridSpan w:val="2"/>
+          </w:tcPr>
+          <w:p>
+            <w:r>
               <w:t xml:space="preserve">External vendor engaged for setup of the event </w:t>
             </w:r>
           </w:p>
@@ -2941,13 +2398,8 @@
             <w:tcW w:w="2213" w:type="dxa"/>
           </w:tcPr>
           <w:p>
-            <w:proofErr w:type="gramStart"/>
-            <w:r>
-              <w:t>Tanglin :</w:t>
-            </w:r>
-            <w:proofErr w:type="gramEnd"/>
-            <w:r>
-              <w:t xml:space="preserve"> </w:t>
+            <w:r>
+              <w:t xml:space="preserve">Tanglin : </w:t>
             </w:r>
             <w:r>
               <w:t>Mei</w:t>
@@ -3000,13 +2452,8 @@
             <w:tcW w:w="2213" w:type="dxa"/>
           </w:tcPr>
           <w:p>
-            <w:proofErr w:type="gramStart"/>
-            <w:r>
-              <w:t>Tanglin :</w:t>
-            </w:r>
-            <w:proofErr w:type="gramEnd"/>
-            <w:r>
-              <w:t xml:space="preserve"> </w:t>
+            <w:r>
+              <w:t xml:space="preserve">Tanglin : </w:t>
             </w:r>
             <w:r>
               <w:t>Events partner</w:t>
@@ -3363,6 +2810,9 @@
         <w:lastRenderedPageBreak/>
         <w:t>Summary</w:t>
       </w:r>
+      <w:r>
+        <w:t xml:space="preserve"> (12 August 2022)</w:t>
+      </w:r>
     </w:p>
     <w:p/>
     <w:tbl>
@@ -3607,6 +3057,18 @@
             <w:r>
               <w:t>Before 30 Sep</w:t>
             </w:r>
+            <w:r>
+              <w:br/>
+            </w:r>
+            <w:r>
+              <w:t>Done</w:t>
+            </w:r>
+            <w:r>
+              <w:rPr>
+                <w:rFonts w:ascii="Segoe UI Emoji" w:hAnsi="Segoe UI Emoji" w:cs="Segoe UI Emoji"/>
+              </w:rPr>
+              <w:t>✅</w:t>
+            </w:r>
           </w:p>
         </w:tc>
       </w:tr>
@@ -3639,6 +3101,18 @@
           <w:p>
             <w:r>
               <w:t>Before 30 Sep</w:t>
+            </w:r>
+            <w:r>
+              <w:br/>
+            </w:r>
+            <w:r>
+              <w:t>Done</w:t>
+            </w:r>
+            <w:r>
+              <w:rPr>
+                <w:rFonts w:ascii="Segoe UI Emoji" w:hAnsi="Segoe UI Emoji" w:cs="Segoe UI Emoji"/>
+              </w:rPr>
+              <w:t>✅</w:t>
             </w:r>
           </w:p>
         </w:tc>
@@ -3861,13 +3335,8 @@
           </w:tcPr>
           <w:p>
             <w:r>
-              <w:t xml:space="preserve">Confirm area’s group of </w:t>
-            </w:r>
-            <w:proofErr w:type="gramStart"/>
-            <w:r>
-              <w:t>guest</w:t>
-            </w:r>
-            <w:proofErr w:type="gramEnd"/>
+              <w:t>Confirm area’s group of guest</w:t>
+            </w:r>
           </w:p>
           <w:p/>
         </w:tc>
@@ -4126,6 +3595,272 @@
                 <w:rFonts w:ascii="Segoe UI Emoji" w:hAnsi="Segoe UI Emoji" w:cs="Segoe UI Emoji"/>
               </w:rPr>
               <w:t>✅</w:t>
+            </w:r>
+          </w:p>
+        </w:tc>
+      </w:tr>
+    </w:tbl>
+    <w:p>
+      <w:pPr>
+        <w:sectPr>
+          <w:pgSz w:w="11906" w:h="16838"/>
+          <w:pgMar w:top="720" w:right="720" w:bottom="720" w:left="720" w:header="708" w:footer="708" w:gutter="0"/>
+          <w:cols w:space="708"/>
+          <w:docGrid w:linePitch="360"/>
+        </w:sectPr>
+      </w:pPr>
+    </w:p>
+    <w:p>
+      <w:pPr>
+        <w:pStyle w:val="Title"/>
+      </w:pPr>
+      <w:r>
+        <w:lastRenderedPageBreak/>
+        <w:t>Summary</w:t>
+      </w:r>
+      <w:r>
+        <w:t xml:space="preserve"> (23 September 2022)</w:t>
+      </w:r>
+    </w:p>
+    <w:p/>
+    <w:tbl>
+      <w:tblPr>
+        <w:tblStyle w:val="TableGrid"/>
+        <w:tblW w:w="10485" w:type="dxa"/>
+        <w:tblLook w:val="04A0" w:firstRow="1" w:lastRow="0" w:firstColumn="1" w:lastColumn="0" w:noHBand="0" w:noVBand="1"/>
+      </w:tblPr>
+      <w:tblGrid>
+        <w:gridCol w:w="901"/>
+        <w:gridCol w:w="7599"/>
+        <w:gridCol w:w="1985"/>
+      </w:tblGrid>
+      <w:tr>
+        <w:tc>
+          <w:tcPr>
+            <w:tcW w:w="8500" w:type="dxa"/>
+            <w:gridSpan w:val="2"/>
+            <w:shd w:val="clear" w:color="auto" w:fill="E7E6E6" w:themeFill="background2"/>
+          </w:tcPr>
+          <w:p>
+            <w:pPr>
+              <w:rPr>
+                <w:b/>
+                <w:bCs/>
+              </w:rPr>
+            </w:pPr>
+            <w:r>
+              <w:rPr>
+                <w:b/>
+                <w:bCs/>
+              </w:rPr>
+              <w:t>Action pending Tanglin Gin</w:t>
+            </w:r>
+            <w:r>
+              <w:rPr>
+                <w:b/>
+                <w:bCs/>
+              </w:rPr>
+              <w:t xml:space="preserve"> </w:t>
+            </w:r>
+          </w:p>
+        </w:tc>
+        <w:tc>
+          <w:tcPr>
+            <w:tcW w:w="1985" w:type="dxa"/>
+            <w:shd w:val="clear" w:color="auto" w:fill="E7E6E6" w:themeFill="background2"/>
+          </w:tcPr>
+          <w:p>
+            <w:pPr>
+              <w:rPr>
+                <w:b/>
+                <w:bCs/>
+              </w:rPr>
+            </w:pPr>
+            <w:r>
+              <w:rPr>
+                <w:b/>
+                <w:bCs/>
+              </w:rPr>
+              <w:t>Due</w:t>
+            </w:r>
+          </w:p>
+        </w:tc>
+      </w:tr>
+      <w:tr>
+        <w:tc>
+          <w:tcPr>
+            <w:tcW w:w="901" w:type="dxa"/>
+          </w:tcPr>
+          <w:p>
+            <w:r>
+              <w:t>1.</w:t>
+            </w:r>
+          </w:p>
+        </w:tc>
+        <w:tc>
+          <w:tcPr>
+            <w:tcW w:w="7599" w:type="dxa"/>
+          </w:tcPr>
+          <w:p>
+            <w:r>
+              <w:t>Hot food items to be served</w:t>
+            </w:r>
+          </w:p>
+        </w:tc>
+        <w:tc>
+          <w:tcPr>
+            <w:tcW w:w="1985" w:type="dxa"/>
+          </w:tcPr>
+          <w:p/>
+        </w:tc>
+      </w:tr>
+      <w:tr>
+        <w:tc>
+          <w:tcPr>
+            <w:tcW w:w="901" w:type="dxa"/>
+            <w:shd w:val="clear" w:color="auto" w:fill="auto"/>
+          </w:tcPr>
+          <w:p>
+            <w:r>
+              <w:t>2.</w:t>
+            </w:r>
+          </w:p>
+        </w:tc>
+        <w:tc>
+          <w:tcPr>
+            <w:tcW w:w="7599" w:type="dxa"/>
+            <w:shd w:val="clear" w:color="auto" w:fill="auto"/>
+          </w:tcPr>
+          <w:p>
+            <w:r>
+              <w:t>Mocktail recipe</w:t>
+            </w:r>
+          </w:p>
+        </w:tc>
+        <w:tc>
+          <w:tcPr>
+            <w:tcW w:w="1985" w:type="dxa"/>
+          </w:tcPr>
+          <w:p/>
+        </w:tc>
+      </w:tr>
+      <w:tr>
+        <w:tc>
+          <w:tcPr>
+            <w:tcW w:w="901" w:type="dxa"/>
+          </w:tcPr>
+          <w:p>
+            <w:r>
+              <w:t>3.</w:t>
+            </w:r>
+          </w:p>
+        </w:tc>
+        <w:tc>
+          <w:tcPr>
+            <w:tcW w:w="7599" w:type="dxa"/>
+          </w:tcPr>
+          <w:p>
+            <w:r>
+              <w:t>Bottled mocktail price</w:t>
+            </w:r>
+          </w:p>
+        </w:tc>
+        <w:tc>
+          <w:tcPr>
+            <w:tcW w:w="1985" w:type="dxa"/>
+          </w:tcPr>
+          <w:p/>
+        </w:tc>
+      </w:tr>
+    </w:tbl>
+    <w:p/>
+    <w:tbl>
+      <w:tblPr>
+        <w:tblStyle w:val="TableGrid"/>
+        <w:tblW w:w="10485" w:type="dxa"/>
+        <w:tblLook w:val="04A0" w:firstRow="1" w:lastRow="0" w:firstColumn="1" w:lastColumn="0" w:noHBand="0" w:noVBand="1"/>
+      </w:tblPr>
+      <w:tblGrid>
+        <w:gridCol w:w="901"/>
+        <w:gridCol w:w="7599"/>
+        <w:gridCol w:w="1985"/>
+      </w:tblGrid>
+      <w:tr>
+        <w:tc>
+          <w:tcPr>
+            <w:tcW w:w="8500" w:type="dxa"/>
+            <w:gridSpan w:val="2"/>
+            <w:shd w:val="clear" w:color="auto" w:fill="E7E6E6" w:themeFill="background2"/>
+          </w:tcPr>
+          <w:p>
+            <w:pPr>
+              <w:rPr>
+                <w:b/>
+                <w:bCs/>
+              </w:rPr>
+            </w:pPr>
+            <w:r>
+              <w:rPr>
+                <w:b/>
+                <w:bCs/>
+              </w:rPr>
+              <w:t>Action pending Couple</w:t>
+            </w:r>
+          </w:p>
+        </w:tc>
+        <w:tc>
+          <w:tcPr>
+            <w:tcW w:w="1985" w:type="dxa"/>
+            <w:shd w:val="clear" w:color="auto" w:fill="E7E6E6" w:themeFill="background2"/>
+          </w:tcPr>
+          <w:p>
+            <w:pPr>
+              <w:rPr>
+                <w:b/>
+                <w:bCs/>
+              </w:rPr>
+            </w:pPr>
+            <w:r>
+              <w:rPr>
+                <w:b/>
+                <w:bCs/>
+              </w:rPr>
+              <w:t>Due</w:t>
+            </w:r>
+          </w:p>
+        </w:tc>
+      </w:tr>
+      <w:tr>
+        <w:tc>
+          <w:tcPr>
+            <w:tcW w:w="901" w:type="dxa"/>
+          </w:tcPr>
+          <w:p>
+            <w:r>
+              <w:t>1.</w:t>
+            </w:r>
+          </w:p>
+        </w:tc>
+        <w:tc>
+          <w:tcPr>
+            <w:tcW w:w="7599" w:type="dxa"/>
+          </w:tcPr>
+          <w:p>
+            <w:r>
+              <w:t>Deposit</w:t>
+            </w:r>
+          </w:p>
+        </w:tc>
+        <w:tc>
+          <w:tcPr>
+            <w:tcW w:w="1985" w:type="dxa"/>
+          </w:tcPr>
+          <w:p>
+            <w:r>
+              <w:t xml:space="preserve">After </w:t>
+            </w:r>
+            <w:r>
+              <w:t>action pending Tanglin</w:t>
             </w:r>
           </w:p>
         </w:tc>
@@ -4151,6 +3886,9 @@
       <w:bookmarkEnd w:id="0"/>
       <w:r>
         <w:t>s</w:t>
+      </w:r>
+      <w:r>
+        <w:t xml:space="preserve"> </w:t>
       </w:r>
     </w:p>
     <w:p/>
@@ -4833,7 +4571,7 @@
                 <w:rFonts w:ascii="Calibri" w:eastAsia="Times New Roman" w:hAnsi="Calibri" w:cs="Calibri"/>
                 <w:color w:val="000000"/>
               </w:rPr>
-              <w:t>$2,300</w:t>
+              <w:t>$2,116.00</w:t>
             </w:r>
           </w:p>
         </w:tc>
@@ -4961,6 +4699,13 @@
                 <w:color w:val="000000"/>
               </w:rPr>
             </w:pPr>
+            <w:r>
+              <w:rPr>
+                <w:rFonts w:ascii="Calibri" w:eastAsia="Times New Roman" w:hAnsi="Calibri" w:cs="Calibri"/>
+                <w:color w:val="000000"/>
+              </w:rPr>
+              <w:t>Furniture Rental</w:t>
+            </w:r>
           </w:p>
         </w:tc>
         <w:tc>
@@ -4979,6 +4724,13 @@
                 <w:color w:val="000000"/>
               </w:rPr>
             </w:pPr>
+            <w:r>
+              <w:rPr>
+                <w:rFonts w:ascii="Calibri" w:eastAsia="Times New Roman" w:hAnsi="Calibri" w:cs="Calibri"/>
+                <w:color w:val="000000"/>
+              </w:rPr>
+              <w:t>1</w:t>
+            </w:r>
           </w:p>
         </w:tc>
         <w:tc>
@@ -4997,6 +4749,20 @@
                 <w:color w:val="000000"/>
               </w:rPr>
             </w:pPr>
+            <w:r>
+              <w:rPr>
+                <w:rFonts w:ascii="Calibri" w:eastAsia="Times New Roman" w:hAnsi="Calibri" w:cs="Calibri"/>
+                <w:color w:val="000000"/>
+              </w:rPr>
+              <w:t>$</w:t>
+            </w:r>
+            <w:r>
+              <w:rPr>
+                <w:rFonts w:ascii="Calibri" w:eastAsia="Times New Roman" w:hAnsi="Calibri" w:cs="Calibri"/>
+                <w:color w:val="000000"/>
+              </w:rPr>
+              <w:t>1,500.00</w:t>
+            </w:r>
           </w:p>
         </w:tc>
         <w:tc>
@@ -5015,6 +4781,20 @@
                 <w:color w:val="000000"/>
               </w:rPr>
             </w:pPr>
+            <w:r>
+              <w:rPr>
+                <w:rFonts w:ascii="Calibri" w:eastAsia="Times New Roman" w:hAnsi="Calibri" w:cs="Calibri"/>
+                <w:color w:val="000000"/>
+              </w:rPr>
+              <w:t>$</w:t>
+            </w:r>
+            <w:r>
+              <w:rPr>
+                <w:rFonts w:ascii="Calibri" w:eastAsia="Times New Roman" w:hAnsi="Calibri" w:cs="Calibri"/>
+                <w:color w:val="000000"/>
+              </w:rPr>
+              <w:t>1,500.00</w:t>
+            </w:r>
           </w:p>
         </w:tc>
       </w:tr>
@@ -5073,13 +4853,6 @@
                 <w:color w:val="000000"/>
               </w:rPr>
             </w:pPr>
-            <w:r>
-              <w:rPr>
-                <w:rFonts w:ascii="Calibri" w:eastAsia="Times New Roman" w:hAnsi="Calibri" w:cs="Calibri"/>
-                <w:color w:val="000000"/>
-              </w:rPr>
-              <w:t>Sub-Total</w:t>
-            </w:r>
           </w:p>
         </w:tc>
         <w:tc>
@@ -5098,13 +4871,6 @@
                 <w:color w:val="000000"/>
               </w:rPr>
             </w:pPr>
-            <w:r>
-              <w:rPr>
-                <w:rFonts w:ascii="Calibri" w:eastAsia="Times New Roman" w:hAnsi="Calibri" w:cs="Calibri"/>
-                <w:color w:val="000000"/>
-              </w:rPr>
-              <w:t>$15,093.00</w:t>
-            </w:r>
           </w:p>
         </w:tc>
       </w:tr>
@@ -5168,7 +4934,7 @@
                 <w:rFonts w:ascii="Calibri" w:eastAsia="Times New Roman" w:hAnsi="Calibri" w:cs="Calibri"/>
                 <w:color w:val="000000"/>
               </w:rPr>
-              <w:t>Service Charge</w:t>
+              <w:t>Sub-Total</w:t>
             </w:r>
           </w:p>
         </w:tc>
@@ -5193,7 +4959,7 @@
                 <w:rFonts w:ascii="Calibri" w:eastAsia="Times New Roman" w:hAnsi="Calibri" w:cs="Calibri"/>
                 <w:color w:val="000000"/>
               </w:rPr>
-              <w:t>$1,509.30</w:t>
+              <w:t>$16,616.00</w:t>
             </w:r>
           </w:p>
         </w:tc>
@@ -5258,7 +5024,7 @@
                 <w:rFonts w:ascii="Calibri" w:eastAsia="Times New Roman" w:hAnsi="Calibri" w:cs="Calibri"/>
                 <w:color w:val="000000"/>
               </w:rPr>
-              <w:t>GST</w:t>
+              <w:t>Service Charge</w:t>
             </w:r>
           </w:p>
         </w:tc>
@@ -5283,7 +5049,7 @@
                 <w:rFonts w:ascii="Calibri" w:eastAsia="Times New Roman" w:hAnsi="Calibri" w:cs="Calibri"/>
                 <w:color w:val="000000"/>
               </w:rPr>
-              <w:t>$1,162.16</w:t>
+              <w:t>$1,661.60</w:t>
             </w:r>
           </w:p>
         </w:tc>
@@ -5343,6 +5109,13 @@
                 <w:color w:val="000000"/>
               </w:rPr>
             </w:pPr>
+            <w:r>
+              <w:rPr>
+                <w:rFonts w:ascii="Calibri" w:eastAsia="Times New Roman" w:hAnsi="Calibri" w:cs="Calibri"/>
+                <w:color w:val="000000"/>
+              </w:rPr>
+              <w:t>GST</w:t>
+            </w:r>
           </w:p>
         </w:tc>
         <w:tc>
@@ -5361,6 +5134,13 @@
                 <w:color w:val="000000"/>
               </w:rPr>
             </w:pPr>
+            <w:r>
+              <w:rPr>
+                <w:rFonts w:ascii="Calibri" w:eastAsia="Times New Roman" w:hAnsi="Calibri" w:cs="Calibri"/>
+                <w:color w:val="000000"/>
+              </w:rPr>
+              <w:t>$1,279.43</w:t>
+            </w:r>
           </w:p>
         </w:tc>
       </w:tr>
@@ -5383,13 +5163,6 @@
                 <w:color w:val="000000"/>
               </w:rPr>
             </w:pPr>
-            <w:r>
-              <w:rPr>
-                <w:rFonts w:ascii="Calibri" w:eastAsia="Times New Roman" w:hAnsi="Calibri" w:cs="Calibri"/>
-                <w:color w:val="000000"/>
-              </w:rPr>
-              <w:t>Furniture Rental</w:t>
-            </w:r>
           </w:p>
         </w:tc>
         <w:tc>
@@ -5408,13 +5181,6 @@
                 <w:color w:val="000000"/>
               </w:rPr>
             </w:pPr>
-            <w:r>
-              <w:rPr>
-                <w:rFonts w:ascii="Calibri" w:eastAsia="Times New Roman" w:hAnsi="Calibri" w:cs="Calibri"/>
-                <w:color w:val="000000"/>
-              </w:rPr>
-              <w:t>1</w:t>
-            </w:r>
           </w:p>
         </w:tc>
         <w:tc>
@@ -5438,14 +5204,7 @@
                 <w:rFonts w:ascii="Calibri" w:eastAsia="Times New Roman" w:hAnsi="Calibri" w:cs="Calibri"/>
                 <w:color w:val="000000"/>
               </w:rPr>
-              <w:t>$</w:t>
-            </w:r>
-            <w:r>
-              <w:rPr>
-                <w:rFonts w:ascii="Calibri" w:eastAsia="Times New Roman" w:hAnsi="Calibri" w:cs="Calibri"/>
-                <w:color w:val="000000"/>
-              </w:rPr>
-              <w:t>1,500.00</w:t>
+              <w:t>Grand Total</w:t>
             </w:r>
           </w:p>
         </w:tc>
@@ -5470,657 +5229,18 @@
                 <w:rFonts w:ascii="Calibri" w:eastAsia="Times New Roman" w:hAnsi="Calibri" w:cs="Calibri"/>
                 <w:color w:val="000000"/>
               </w:rPr>
-              <w:t>$</w:t>
-            </w:r>
-            <w:r>
-              <w:rPr>
-                <w:rFonts w:ascii="Calibri" w:eastAsia="Times New Roman" w:hAnsi="Calibri" w:cs="Calibri"/>
-                <w:color w:val="000000"/>
-              </w:rPr>
-              <w:t>1,500.00</w:t>
-            </w:r>
-          </w:p>
-        </w:tc>
-      </w:tr>
-      <w:tr>
-        <w:trPr>
-          <w:trHeight w:val="300"/>
-        </w:trPr>
-        <w:tc>
-          <w:tcPr>
-            <w:tcW w:w="6374" w:type="dxa"/>
-            <w:shd w:val="clear" w:color="auto" w:fill="auto"/>
-            <w:noWrap/>
-            <w:vAlign w:val="bottom"/>
-          </w:tcPr>
-          <w:p>
-            <w:pPr>
-              <w:spacing w:after="0" w:line="240" w:lineRule="auto"/>
-              <w:rPr>
-                <w:rFonts w:ascii="Calibri" w:eastAsia="Times New Roman" w:hAnsi="Calibri" w:cs="Calibri"/>
-                <w:color w:val="000000"/>
-              </w:rPr>
-            </w:pPr>
-          </w:p>
-        </w:tc>
-        <w:tc>
-          <w:tcPr>
-            <w:tcW w:w="1023" w:type="dxa"/>
-            <w:shd w:val="clear" w:color="auto" w:fill="auto"/>
-            <w:noWrap/>
-            <w:vAlign w:val="bottom"/>
-          </w:tcPr>
-          <w:p>
-            <w:pPr>
-              <w:spacing w:after="0" w:line="240" w:lineRule="auto"/>
-              <w:jc w:val="right"/>
-              <w:rPr>
-                <w:rFonts w:ascii="Calibri" w:eastAsia="Times New Roman" w:hAnsi="Calibri" w:cs="Calibri"/>
-                <w:color w:val="000000"/>
-              </w:rPr>
-            </w:pPr>
-          </w:p>
-        </w:tc>
-        <w:tc>
-          <w:tcPr>
-            <w:tcW w:w="1560" w:type="dxa"/>
-            <w:shd w:val="clear" w:color="auto" w:fill="auto"/>
-            <w:noWrap/>
-            <w:vAlign w:val="bottom"/>
-          </w:tcPr>
-          <w:p>
-            <w:pPr>
-              <w:spacing w:after="0" w:line="240" w:lineRule="auto"/>
-              <w:jc w:val="right"/>
-              <w:rPr>
-                <w:rFonts w:ascii="Calibri" w:eastAsia="Times New Roman" w:hAnsi="Calibri" w:cs="Calibri"/>
-                <w:color w:val="000000"/>
-              </w:rPr>
-            </w:pPr>
-          </w:p>
-        </w:tc>
-        <w:tc>
-          <w:tcPr>
-            <w:tcW w:w="1559" w:type="dxa"/>
-            <w:shd w:val="clear" w:color="auto" w:fill="auto"/>
-            <w:noWrap/>
-            <w:vAlign w:val="bottom"/>
-          </w:tcPr>
-          <w:p>
-            <w:pPr>
-              <w:spacing w:after="0" w:line="240" w:lineRule="auto"/>
-              <w:jc w:val="right"/>
-              <w:rPr>
-                <w:rFonts w:ascii="Calibri" w:eastAsia="Times New Roman" w:hAnsi="Calibri" w:cs="Calibri"/>
-                <w:color w:val="000000"/>
-              </w:rPr>
-            </w:pPr>
-          </w:p>
-        </w:tc>
-      </w:tr>
-      <w:tr>
-        <w:trPr>
-          <w:trHeight w:val="300"/>
-        </w:trPr>
-        <w:tc>
-          <w:tcPr>
-            <w:tcW w:w="6374" w:type="dxa"/>
-            <w:shd w:val="clear" w:color="auto" w:fill="auto"/>
-            <w:noWrap/>
-            <w:vAlign w:val="bottom"/>
-          </w:tcPr>
-          <w:p>
-            <w:pPr>
-              <w:spacing w:after="0" w:line="240" w:lineRule="auto"/>
-              <w:rPr>
-                <w:rFonts w:ascii="Calibri" w:eastAsia="Times New Roman" w:hAnsi="Calibri" w:cs="Calibri"/>
-                <w:color w:val="000000"/>
-              </w:rPr>
-            </w:pPr>
-          </w:p>
-        </w:tc>
-        <w:tc>
-          <w:tcPr>
-            <w:tcW w:w="1023" w:type="dxa"/>
-            <w:shd w:val="clear" w:color="auto" w:fill="auto"/>
-            <w:noWrap/>
-            <w:vAlign w:val="bottom"/>
-          </w:tcPr>
-          <w:p>
-            <w:pPr>
-              <w:spacing w:after="0" w:line="240" w:lineRule="auto"/>
-              <w:jc w:val="right"/>
-              <w:rPr>
-                <w:rFonts w:ascii="Calibri" w:eastAsia="Times New Roman" w:hAnsi="Calibri" w:cs="Calibri"/>
-                <w:color w:val="000000"/>
-              </w:rPr>
-            </w:pPr>
-          </w:p>
-        </w:tc>
-        <w:tc>
-          <w:tcPr>
-            <w:tcW w:w="1560" w:type="dxa"/>
-            <w:shd w:val="clear" w:color="auto" w:fill="auto"/>
-            <w:noWrap/>
-            <w:vAlign w:val="bottom"/>
-          </w:tcPr>
-          <w:p>
-            <w:pPr>
-              <w:spacing w:after="0" w:line="240" w:lineRule="auto"/>
-              <w:jc w:val="right"/>
-              <w:rPr>
-                <w:rFonts w:ascii="Calibri" w:eastAsia="Times New Roman" w:hAnsi="Calibri" w:cs="Calibri"/>
-                <w:color w:val="000000"/>
-              </w:rPr>
-            </w:pPr>
-            <w:r>
-              <w:rPr>
-                <w:rFonts w:ascii="Calibri" w:eastAsia="Times New Roman" w:hAnsi="Calibri" w:cs="Calibri"/>
-                <w:color w:val="000000"/>
-              </w:rPr>
-              <w:t>Sub-Total</w:t>
-            </w:r>
-          </w:p>
-        </w:tc>
-        <w:tc>
-          <w:tcPr>
-            <w:tcW w:w="1559" w:type="dxa"/>
-            <w:shd w:val="clear" w:color="auto" w:fill="auto"/>
-            <w:noWrap/>
-            <w:vAlign w:val="bottom"/>
-          </w:tcPr>
-          <w:p>
-            <w:pPr>
-              <w:spacing w:after="0" w:line="240" w:lineRule="auto"/>
-              <w:jc w:val="right"/>
-              <w:rPr>
-                <w:rFonts w:ascii="Calibri" w:eastAsia="Times New Roman" w:hAnsi="Calibri" w:cs="Calibri"/>
-                <w:color w:val="000000"/>
-              </w:rPr>
-            </w:pPr>
-            <w:r>
-              <w:rPr>
-                <w:rFonts w:ascii="Calibri" w:eastAsia="Times New Roman" w:hAnsi="Calibri" w:cs="Calibri"/>
-                <w:color w:val="000000"/>
-              </w:rPr>
-              <w:t>$</w:t>
-            </w:r>
-            <w:r>
-              <w:rPr>
-                <w:rFonts w:ascii="Calibri" w:eastAsia="Times New Roman" w:hAnsi="Calibri" w:cs="Calibri"/>
-                <w:color w:val="000000"/>
-              </w:rPr>
-              <w:t>1,500.00</w:t>
-            </w:r>
-          </w:p>
-        </w:tc>
-      </w:tr>
-      <w:tr>
-        <w:trPr>
-          <w:trHeight w:val="300"/>
-        </w:trPr>
-        <w:tc>
-          <w:tcPr>
-            <w:tcW w:w="6374" w:type="dxa"/>
-            <w:shd w:val="clear" w:color="auto" w:fill="auto"/>
-            <w:noWrap/>
-            <w:vAlign w:val="bottom"/>
-          </w:tcPr>
-          <w:p>
-            <w:pPr>
-              <w:spacing w:after="0" w:line="240" w:lineRule="auto"/>
-              <w:rPr>
-                <w:rFonts w:ascii="Calibri" w:eastAsia="Times New Roman" w:hAnsi="Calibri" w:cs="Calibri"/>
-                <w:color w:val="000000"/>
-              </w:rPr>
-            </w:pPr>
-          </w:p>
-        </w:tc>
-        <w:tc>
-          <w:tcPr>
-            <w:tcW w:w="1023" w:type="dxa"/>
-            <w:shd w:val="clear" w:color="auto" w:fill="auto"/>
-            <w:noWrap/>
-            <w:vAlign w:val="bottom"/>
-          </w:tcPr>
-          <w:p>
-            <w:pPr>
-              <w:spacing w:after="0" w:line="240" w:lineRule="auto"/>
-              <w:jc w:val="right"/>
-              <w:rPr>
-                <w:rFonts w:ascii="Calibri" w:eastAsia="Times New Roman" w:hAnsi="Calibri" w:cs="Calibri"/>
-                <w:color w:val="000000"/>
-              </w:rPr>
-            </w:pPr>
-          </w:p>
-        </w:tc>
-        <w:tc>
-          <w:tcPr>
-            <w:tcW w:w="1560" w:type="dxa"/>
-            <w:shd w:val="clear" w:color="auto" w:fill="auto"/>
-            <w:noWrap/>
-            <w:vAlign w:val="bottom"/>
-          </w:tcPr>
-          <w:p>
-            <w:pPr>
-              <w:spacing w:after="0" w:line="240" w:lineRule="auto"/>
-              <w:jc w:val="right"/>
-              <w:rPr>
-                <w:rFonts w:ascii="Calibri" w:eastAsia="Times New Roman" w:hAnsi="Calibri" w:cs="Calibri"/>
-                <w:color w:val="000000"/>
-              </w:rPr>
-            </w:pPr>
-            <w:r>
-              <w:rPr>
-                <w:rFonts w:ascii="Calibri" w:eastAsia="Times New Roman" w:hAnsi="Calibri" w:cs="Calibri"/>
-                <w:color w:val="000000"/>
-              </w:rPr>
-              <w:t>Service Charge</w:t>
-            </w:r>
-          </w:p>
-        </w:tc>
-        <w:tc>
-          <w:tcPr>
-            <w:tcW w:w="1559" w:type="dxa"/>
-            <w:shd w:val="clear" w:color="auto" w:fill="auto"/>
-            <w:noWrap/>
-            <w:vAlign w:val="bottom"/>
-          </w:tcPr>
-          <w:p>
-            <w:pPr>
-              <w:spacing w:after="0" w:line="240" w:lineRule="auto"/>
-              <w:jc w:val="right"/>
-              <w:rPr>
-                <w:rFonts w:ascii="Calibri" w:eastAsia="Times New Roman" w:hAnsi="Calibri" w:cs="Calibri"/>
-                <w:color w:val="000000"/>
-              </w:rPr>
-            </w:pPr>
-            <w:r>
-              <w:rPr>
-                <w:rFonts w:ascii="Calibri" w:eastAsia="Times New Roman" w:hAnsi="Calibri" w:cs="Calibri"/>
-                <w:color w:val="000000"/>
-              </w:rPr>
-              <w:t>$</w:t>
-            </w:r>
-            <w:r>
-              <w:rPr>
-                <w:rFonts w:ascii="Calibri" w:eastAsia="Times New Roman" w:hAnsi="Calibri" w:cs="Calibri"/>
-                <w:color w:val="000000"/>
-              </w:rPr>
-              <w:t>150.00</w:t>
-            </w:r>
-          </w:p>
-        </w:tc>
-      </w:tr>
-      <w:tr>
-        <w:trPr>
-          <w:trHeight w:val="300"/>
-        </w:trPr>
-        <w:tc>
-          <w:tcPr>
-            <w:tcW w:w="6374" w:type="dxa"/>
-            <w:shd w:val="clear" w:color="auto" w:fill="auto"/>
-            <w:noWrap/>
-            <w:vAlign w:val="bottom"/>
-          </w:tcPr>
-          <w:p>
-            <w:pPr>
-              <w:spacing w:after="0" w:line="240" w:lineRule="auto"/>
-              <w:rPr>
-                <w:rFonts w:ascii="Calibri" w:eastAsia="Times New Roman" w:hAnsi="Calibri" w:cs="Calibri"/>
-                <w:color w:val="000000"/>
-              </w:rPr>
-            </w:pPr>
-          </w:p>
-        </w:tc>
-        <w:tc>
-          <w:tcPr>
-            <w:tcW w:w="1023" w:type="dxa"/>
-            <w:shd w:val="clear" w:color="auto" w:fill="auto"/>
-            <w:noWrap/>
-            <w:vAlign w:val="bottom"/>
-          </w:tcPr>
-          <w:p>
-            <w:pPr>
-              <w:spacing w:after="0" w:line="240" w:lineRule="auto"/>
-              <w:jc w:val="right"/>
-              <w:rPr>
-                <w:rFonts w:ascii="Calibri" w:eastAsia="Times New Roman" w:hAnsi="Calibri" w:cs="Calibri"/>
-                <w:color w:val="000000"/>
-              </w:rPr>
-            </w:pPr>
-          </w:p>
-        </w:tc>
-        <w:tc>
-          <w:tcPr>
-            <w:tcW w:w="1560" w:type="dxa"/>
-            <w:shd w:val="clear" w:color="auto" w:fill="auto"/>
-            <w:noWrap/>
-            <w:vAlign w:val="bottom"/>
-          </w:tcPr>
-          <w:p>
-            <w:pPr>
-              <w:spacing w:after="0" w:line="240" w:lineRule="auto"/>
-              <w:jc w:val="right"/>
-              <w:rPr>
-                <w:rFonts w:ascii="Calibri" w:eastAsia="Times New Roman" w:hAnsi="Calibri" w:cs="Calibri"/>
-                <w:color w:val="000000"/>
-              </w:rPr>
-            </w:pPr>
-          </w:p>
-        </w:tc>
-        <w:tc>
-          <w:tcPr>
-            <w:tcW w:w="1559" w:type="dxa"/>
-            <w:shd w:val="clear" w:color="auto" w:fill="auto"/>
-            <w:noWrap/>
-            <w:vAlign w:val="bottom"/>
-          </w:tcPr>
-          <w:p>
-            <w:pPr>
-              <w:spacing w:after="0" w:line="240" w:lineRule="auto"/>
-              <w:jc w:val="right"/>
-              <w:rPr>
-                <w:rFonts w:ascii="Calibri" w:eastAsia="Times New Roman" w:hAnsi="Calibri" w:cs="Calibri"/>
-                <w:color w:val="000000"/>
-              </w:rPr>
-            </w:pPr>
-          </w:p>
-        </w:tc>
-      </w:tr>
-      <w:tr>
-        <w:trPr>
-          <w:trHeight w:val="300"/>
-        </w:trPr>
-        <w:tc>
-          <w:tcPr>
-            <w:tcW w:w="6374" w:type="dxa"/>
-            <w:shd w:val="clear" w:color="auto" w:fill="auto"/>
-            <w:noWrap/>
-            <w:vAlign w:val="bottom"/>
-          </w:tcPr>
-          <w:p>
-            <w:pPr>
-              <w:spacing w:after="0" w:line="240" w:lineRule="auto"/>
-              <w:rPr>
-                <w:rFonts w:ascii="Calibri" w:eastAsia="Times New Roman" w:hAnsi="Calibri" w:cs="Calibri"/>
-                <w:color w:val="000000"/>
-              </w:rPr>
-            </w:pPr>
-          </w:p>
-        </w:tc>
-        <w:tc>
-          <w:tcPr>
-            <w:tcW w:w="1023" w:type="dxa"/>
-            <w:shd w:val="clear" w:color="auto" w:fill="auto"/>
-            <w:noWrap/>
-            <w:vAlign w:val="bottom"/>
-          </w:tcPr>
-          <w:p>
-            <w:pPr>
-              <w:spacing w:after="0" w:line="240" w:lineRule="auto"/>
-              <w:jc w:val="right"/>
-              <w:rPr>
-                <w:rFonts w:ascii="Calibri" w:eastAsia="Times New Roman" w:hAnsi="Calibri" w:cs="Calibri"/>
-                <w:color w:val="000000"/>
-              </w:rPr>
-            </w:pPr>
-          </w:p>
-        </w:tc>
-        <w:tc>
-          <w:tcPr>
-            <w:tcW w:w="1560" w:type="dxa"/>
-            <w:shd w:val="clear" w:color="auto" w:fill="auto"/>
-            <w:noWrap/>
-            <w:vAlign w:val="bottom"/>
-          </w:tcPr>
-          <w:p>
-            <w:pPr>
-              <w:spacing w:after="0" w:line="240" w:lineRule="auto"/>
-              <w:jc w:val="right"/>
-              <w:rPr>
-                <w:rFonts w:ascii="Calibri" w:eastAsia="Times New Roman" w:hAnsi="Calibri" w:cs="Calibri"/>
-                <w:color w:val="000000"/>
-              </w:rPr>
-            </w:pPr>
-            <w:r>
-              <w:rPr>
-                <w:rFonts w:ascii="Calibri" w:eastAsia="Times New Roman" w:hAnsi="Calibri" w:cs="Calibri"/>
-                <w:color w:val="000000"/>
-              </w:rPr>
-              <w:t>Combine Total</w:t>
-            </w:r>
-          </w:p>
-        </w:tc>
-        <w:tc>
-          <w:tcPr>
-            <w:tcW w:w="1559" w:type="dxa"/>
-            <w:shd w:val="clear" w:color="auto" w:fill="auto"/>
-            <w:noWrap/>
-            <w:vAlign w:val="bottom"/>
-          </w:tcPr>
-          <w:p>
-            <w:pPr>
-              <w:spacing w:after="0" w:line="240" w:lineRule="auto"/>
-              <w:jc w:val="right"/>
-              <w:rPr>
-                <w:rFonts w:ascii="Calibri" w:eastAsia="Times New Roman" w:hAnsi="Calibri" w:cs="Calibri"/>
-                <w:color w:val="000000"/>
-              </w:rPr>
-            </w:pPr>
-            <w:r>
-              <w:rPr>
-                <w:rFonts w:ascii="Calibri" w:eastAsia="Times New Roman" w:hAnsi="Calibri" w:cs="Calibri"/>
-                <w:color w:val="000000"/>
-              </w:rPr>
-              <w:t>$</w:t>
-            </w:r>
-            <w:r>
-              <w:rPr>
-                <w:rFonts w:ascii="Calibri" w:eastAsia="Times New Roman" w:hAnsi="Calibri" w:cs="Calibri"/>
-                <w:color w:val="000000"/>
-              </w:rPr>
-              <w:t>19,414.46</w:t>
-            </w:r>
-          </w:p>
-        </w:tc>
-      </w:tr>
-      <w:tr>
-        <w:trPr>
-          <w:trHeight w:val="300"/>
-        </w:trPr>
-        <w:tc>
-          <w:tcPr>
-            <w:tcW w:w="6374" w:type="dxa"/>
-            <w:shd w:val="clear" w:color="auto" w:fill="auto"/>
-            <w:noWrap/>
-            <w:vAlign w:val="bottom"/>
-          </w:tcPr>
-          <w:p>
-            <w:pPr>
-              <w:spacing w:after="0" w:line="240" w:lineRule="auto"/>
-              <w:rPr>
-                <w:rFonts w:ascii="Calibri" w:eastAsia="Times New Roman" w:hAnsi="Calibri" w:cs="Calibri"/>
-                <w:color w:val="000000"/>
-              </w:rPr>
-            </w:pPr>
-          </w:p>
-        </w:tc>
-        <w:tc>
-          <w:tcPr>
-            <w:tcW w:w="1023" w:type="dxa"/>
-            <w:shd w:val="clear" w:color="auto" w:fill="auto"/>
-            <w:noWrap/>
-            <w:vAlign w:val="bottom"/>
-          </w:tcPr>
-          <w:p>
-            <w:pPr>
-              <w:spacing w:after="0" w:line="240" w:lineRule="auto"/>
-              <w:jc w:val="right"/>
-              <w:rPr>
-                <w:rFonts w:ascii="Calibri" w:eastAsia="Times New Roman" w:hAnsi="Calibri" w:cs="Calibri"/>
-                <w:color w:val="000000"/>
-              </w:rPr>
-            </w:pPr>
-          </w:p>
-        </w:tc>
-        <w:tc>
-          <w:tcPr>
-            <w:tcW w:w="1560" w:type="dxa"/>
-            <w:shd w:val="clear" w:color="auto" w:fill="auto"/>
-            <w:noWrap/>
-            <w:vAlign w:val="bottom"/>
-          </w:tcPr>
-          <w:p>
-            <w:pPr>
-              <w:spacing w:after="0" w:line="240" w:lineRule="auto"/>
-              <w:jc w:val="right"/>
-              <w:rPr>
-                <w:rFonts w:ascii="Calibri" w:eastAsia="Times New Roman" w:hAnsi="Calibri" w:cs="Calibri"/>
-                <w:color w:val="000000"/>
-              </w:rPr>
-            </w:pPr>
-            <w:r>
-              <w:rPr>
-                <w:rFonts w:ascii="Calibri" w:eastAsia="Times New Roman" w:hAnsi="Calibri" w:cs="Calibri"/>
-                <w:color w:val="000000"/>
-              </w:rPr>
-              <w:t>Rounding</w:t>
-            </w:r>
-          </w:p>
-        </w:tc>
-        <w:tc>
-          <w:tcPr>
-            <w:tcW w:w="1559" w:type="dxa"/>
-            <w:shd w:val="clear" w:color="auto" w:fill="auto"/>
-            <w:noWrap/>
-            <w:vAlign w:val="bottom"/>
-          </w:tcPr>
-          <w:p>
-            <w:pPr>
-              <w:spacing w:after="0" w:line="240" w:lineRule="auto"/>
-              <w:jc w:val="right"/>
-              <w:rPr>
-                <w:rFonts w:ascii="Calibri" w:eastAsia="Times New Roman" w:hAnsi="Calibri" w:cs="Calibri"/>
-                <w:color w:val="000000"/>
-              </w:rPr>
-            </w:pPr>
-            <w:r>
-              <w:rPr>
-                <w:rFonts w:ascii="Calibri" w:eastAsia="Times New Roman" w:hAnsi="Calibri" w:cs="Calibri"/>
-                <w:color w:val="000000"/>
-              </w:rPr>
-              <w:t>$0.04</w:t>
-            </w:r>
-          </w:p>
-        </w:tc>
-      </w:tr>
-      <w:tr>
-        <w:trPr>
-          <w:trHeight w:val="300"/>
-        </w:trPr>
-        <w:tc>
-          <w:tcPr>
-            <w:tcW w:w="6374" w:type="dxa"/>
-            <w:shd w:val="clear" w:color="auto" w:fill="auto"/>
-            <w:noWrap/>
-            <w:vAlign w:val="bottom"/>
-          </w:tcPr>
-          <w:p>
-            <w:pPr>
-              <w:spacing w:after="0" w:line="240" w:lineRule="auto"/>
-              <w:rPr>
-                <w:rFonts w:ascii="Calibri" w:eastAsia="Times New Roman" w:hAnsi="Calibri" w:cs="Calibri"/>
-                <w:color w:val="000000"/>
-              </w:rPr>
-            </w:pPr>
-          </w:p>
-        </w:tc>
-        <w:tc>
-          <w:tcPr>
-            <w:tcW w:w="1023" w:type="dxa"/>
-            <w:shd w:val="clear" w:color="auto" w:fill="auto"/>
-            <w:noWrap/>
-            <w:vAlign w:val="bottom"/>
-          </w:tcPr>
-          <w:p>
-            <w:pPr>
-              <w:spacing w:after="0" w:line="240" w:lineRule="auto"/>
-              <w:jc w:val="right"/>
-              <w:rPr>
-                <w:rFonts w:ascii="Calibri" w:eastAsia="Times New Roman" w:hAnsi="Calibri" w:cs="Calibri"/>
-                <w:color w:val="000000"/>
-              </w:rPr>
-            </w:pPr>
-          </w:p>
-        </w:tc>
-        <w:tc>
-          <w:tcPr>
-            <w:tcW w:w="1560" w:type="dxa"/>
-            <w:shd w:val="clear" w:color="auto" w:fill="auto"/>
-            <w:noWrap/>
-            <w:vAlign w:val="bottom"/>
-          </w:tcPr>
-          <w:p>
-            <w:pPr>
-              <w:spacing w:after="0" w:line="240" w:lineRule="auto"/>
-              <w:jc w:val="right"/>
-              <w:rPr>
-                <w:rFonts w:ascii="Calibri" w:eastAsia="Times New Roman" w:hAnsi="Calibri" w:cs="Calibri"/>
-                <w:color w:val="000000"/>
-              </w:rPr>
-            </w:pPr>
-            <w:r>
-              <w:rPr>
-                <w:rFonts w:ascii="Calibri" w:eastAsia="Times New Roman" w:hAnsi="Calibri" w:cs="Calibri"/>
-                <w:color w:val="000000"/>
-              </w:rPr>
-              <w:t>Grand Total</w:t>
-            </w:r>
-          </w:p>
-        </w:tc>
-        <w:tc>
-          <w:tcPr>
-            <w:tcW w:w="1559" w:type="dxa"/>
-            <w:shd w:val="clear" w:color="auto" w:fill="auto"/>
-            <w:noWrap/>
-            <w:vAlign w:val="bottom"/>
-          </w:tcPr>
-          <w:p>
-            <w:pPr>
-              <w:spacing w:after="0" w:line="240" w:lineRule="auto"/>
-              <w:jc w:val="right"/>
-              <w:rPr>
-                <w:rFonts w:ascii="Calibri" w:eastAsia="Times New Roman" w:hAnsi="Calibri" w:cs="Calibri"/>
-                <w:color w:val="000000"/>
-              </w:rPr>
-            </w:pPr>
-            <w:r>
-              <w:rPr>
-                <w:rFonts w:ascii="Calibri" w:eastAsia="Times New Roman" w:hAnsi="Calibri" w:cs="Calibri"/>
-                <w:color w:val="000000"/>
-              </w:rPr>
-              <w:t>$</w:t>
-            </w:r>
-            <w:r>
-              <w:rPr>
-                <w:rFonts w:ascii="Calibri" w:eastAsia="Times New Roman" w:hAnsi="Calibri" w:cs="Calibri"/>
-                <w:color w:val="000000"/>
-              </w:rPr>
-              <w:t>19,414.</w:t>
-            </w:r>
-            <w:r>
-              <w:rPr>
-                <w:rFonts w:ascii="Calibri" w:eastAsia="Times New Roman" w:hAnsi="Calibri" w:cs="Calibri"/>
-                <w:color w:val="000000"/>
-              </w:rPr>
-              <w:t>50</w:t>
+              <w:t>$19,557.03</w:t>
             </w:r>
           </w:p>
         </w:tc>
       </w:tr>
     </w:tbl>
     <w:p/>
+    <w:p>
+      <w:r>
+        <w:t>*Updated 23 September 2022</w:t>
+      </w:r>
+    </w:p>
     <w:p>
       <w:r>
         <w:br w:type="page"/>
@@ -6395,7 +5515,43 @@
           <w:color w:val="000000"/>
           <w:bdr w:val="none" w:sz="0" w:space="0" w:color="auto" w:frame="1"/>
         </w:rPr>
-        <w:t xml:space="preserve">Remaining 50% balance is to be made within 5 days after the </w:t>
+        <w:t xml:space="preserve">Remaining 50% balance is to be made within </w:t>
+      </w:r>
+      <w:r>
+        <w:rPr>
+          <w:rFonts w:ascii="Arial" w:eastAsia="Times New Roman" w:hAnsi="Arial" w:cs="Arial"/>
+          <w:noProof/>
+          <w:color w:val="000000"/>
+          <w:bdr w:val="none" w:sz="0" w:space="0" w:color="auto" w:frame="1"/>
+        </w:rPr>
+        <w:t>7</w:t>
+      </w:r>
+      <w:r>
+        <w:rPr>
+          <w:rFonts w:ascii="Arial" w:eastAsia="Times New Roman" w:hAnsi="Arial" w:cs="Arial"/>
+          <w:noProof/>
+          <w:color w:val="000000"/>
+          <w:bdr w:val="none" w:sz="0" w:space="0" w:color="auto" w:frame="1"/>
+        </w:rPr>
+        <w:t xml:space="preserve"> days </w:t>
+      </w:r>
+      <w:r>
+        <w:rPr>
+          <w:rFonts w:ascii="Arial" w:eastAsia="Times New Roman" w:hAnsi="Arial" w:cs="Arial"/>
+          <w:noProof/>
+          <w:color w:val="000000"/>
+          <w:bdr w:val="none" w:sz="0" w:space="0" w:color="auto" w:frame="1"/>
+        </w:rPr>
+        <w:t>before</w:t>
+      </w:r>
+      <w:r>
+        <w:rPr>
+          <w:rFonts w:ascii="Arial" w:eastAsia="Times New Roman" w:hAnsi="Arial" w:cs="Arial"/>
+          <w:noProof/>
+          <w:color w:val="000000"/>
+          <w:bdr w:val="none" w:sz="0" w:space="0" w:color="auto" w:frame="1"/>
+        </w:rPr>
+        <w:t xml:space="preserve"> the </w:t>
       </w:r>
       <w:r>
         <w:rPr>
@@ -6440,11 +5596,30 @@
           <w:color w:val="000000"/>
           <w:bdr w:val="none" w:sz="0" w:space="0" w:color="auto" w:frame="1"/>
         </w:rPr>
-        <w:t>All additional charges incurred during the event, not stated in this invoice is to be paid for after the event, together with remaining outstanding</w:t>
+        <w:t xml:space="preserve">All additional charges incurred during the event, not stated in this invoice is to be paid for </w:t>
+      </w:r>
+      <w:r>
+        <w:rPr>
+          <w:rFonts w:ascii="Arial" w:eastAsia="Times New Roman" w:hAnsi="Arial" w:cs="Arial"/>
+          <w:noProof/>
+          <w:color w:val="000000"/>
+          <w:bdr w:val="none" w:sz="0" w:space="0" w:color="auto" w:frame="1"/>
+        </w:rPr>
+        <w:t xml:space="preserve">24hrs </w:t>
+      </w:r>
+      <w:r>
+        <w:rPr>
+          <w:rFonts w:ascii="Arial" w:eastAsia="Times New Roman" w:hAnsi="Arial" w:cs="Arial"/>
+          <w:noProof/>
+          <w:color w:val="000000"/>
+          <w:bdr w:val="none" w:sz="0" w:space="0" w:color="auto" w:frame="1"/>
+        </w:rPr>
+        <w:t>after the event</w:t>
       </w:r>
     </w:p>
     <w:p>
       <w:pPr>
+        <w:spacing w:after="0" w:line="240" w:lineRule="auto"/>
         <w:rPr>
           <w:rFonts w:ascii="Arial" w:eastAsia="Times New Roman" w:hAnsi="Arial" w:cs="Arial"/>
           <w:noProof/>

</xml_diff>